<commit_message>
Quality - Project Contractual Info
</commit_message>
<xml_diff>
--- a/Documentation/MCSPROJ/Needed Documents/Quality Plan.docx
+++ b/Documentation/MCSPROJ/Needed Documents/Quality Plan.docx
@@ -1,6 +1,6 @@
 
 <file path=word/document.xml><?xml version="1.0" encoding="utf-8"?>
-<w:document xmlns:wpc="http://schemas.microsoft.com/office/word/2010/wordprocessingCanvas" xmlns:cx="http://schemas.microsoft.com/office/drawing/2014/chartex" xmlns:cx1="http://schemas.microsoft.com/office/drawing/2015/9/8/chartex" xmlns:mc="http://schemas.openxmlformats.org/markup-compatibility/2006" xmlns:o="urn:schemas-microsoft-com:office:office" xmlns:r="http://schemas.openxmlformats.org/officeDocument/2006/relationships" xmlns:m="http://schemas.openxmlformats.org/officeDocument/2006/math" xmlns:v="urn:schemas-microsoft-com:vml" xmlns:wp14="http://schemas.microsoft.com/office/word/2010/wordprocessingDrawing" xmlns:wp="http://schemas.openxmlformats.org/drawingml/2006/wordprocessingDrawing" xmlns:w10="urn:schemas-microsoft-com:office:word" xmlns:w="http://schemas.openxmlformats.org/wordprocessingml/2006/main" xmlns:w14="http://schemas.microsoft.com/office/word/2010/wordml" xmlns:w15="http://schemas.microsoft.com/office/word/2012/wordml" xmlns:w16se="http://schemas.microsoft.com/office/word/2015/wordml/symex" xmlns:wpg="http://schemas.microsoft.com/office/word/2010/wordprocessingGroup" xmlns:wpi="http://schemas.microsoft.com/office/word/2010/wordprocessingInk" xmlns:wne="http://schemas.microsoft.com/office/word/2006/wordml" xmlns:wps="http://schemas.microsoft.com/office/word/2010/wordprocessingShape" mc:Ignorable="w14 w15 w16se wp14">
+<w:document xmlns:wpc="http://schemas.microsoft.com/office/word/2010/wordprocessingCanvas" xmlns:mc="http://schemas.openxmlformats.org/markup-compatibility/2006" xmlns:o="urn:schemas-microsoft-com:office:office" xmlns:r="http://schemas.openxmlformats.org/officeDocument/2006/relationships" xmlns:m="http://schemas.openxmlformats.org/officeDocument/2006/math" xmlns:v="urn:schemas-microsoft-com:vml" xmlns:wp14="http://schemas.microsoft.com/office/word/2010/wordprocessingDrawing" xmlns:wp="http://schemas.openxmlformats.org/drawingml/2006/wordprocessingDrawing" xmlns:w10="urn:schemas-microsoft-com:office:word" xmlns:w="http://schemas.openxmlformats.org/wordprocessingml/2006/main" xmlns:w14="http://schemas.microsoft.com/office/word/2010/wordml" xmlns:w15="http://schemas.microsoft.com/office/word/2012/wordml" xmlns:wpg="http://schemas.microsoft.com/office/word/2010/wordprocessingGroup" xmlns:wpi="http://schemas.microsoft.com/office/word/2010/wordprocessingInk" xmlns:wne="http://schemas.microsoft.com/office/word/2006/wordml" xmlns:wps="http://schemas.microsoft.com/office/word/2010/wordprocessingShape" mc:Ignorable="w14 w15 wp14">
   <w:body>
     <w:p>
       <w:pPr>
@@ -110,24 +110,23 @@
           <w:sz w:val="24"/>
           <w:szCs w:val="24"/>
         </w:rPr>
-        <w:t>This document, together with other referenced documents, defines the responsibilities and procedures to be adopted to ensure that the data and information produced as part of Project [</w:t>
-      </w:r>
-      <w:r>
-        <w:rPr>
-          <w:rFonts w:ascii="Arial" w:hAnsi="Arial" w:cs="Arial"/>
-          <w:i/>
-          <w:sz w:val="24"/>
-          <w:szCs w:val="24"/>
-        </w:rPr>
-        <w:t>project No</w:t>
-      </w:r>
-      <w:r>
-        <w:rPr>
-          <w:rFonts w:ascii="Arial" w:hAnsi="Arial" w:cs="Arial"/>
-          <w:sz w:val="24"/>
-          <w:szCs w:val="24"/>
-        </w:rPr>
-        <w:t>] are reliable, fit for purpose and consistent with documented objectives and deliverables.  It summarises the system of internal management that governs the decisions and instructions concerning project quality assurance.</w:t>
+        <w:t xml:space="preserve">This document, together with other referenced documents, defines the responsibilities and procedures to be adopted to ensure that the data and information produced as part of Project </w:t>
+      </w:r>
+      <w:r>
+        <w:rPr>
+          <w:rFonts w:ascii="Arial" w:hAnsi="Arial" w:cs="Arial"/>
+          <w:sz w:val="24"/>
+          <w:szCs w:val="24"/>
+        </w:rPr>
+        <w:t>102</w:t>
+      </w:r>
+      <w:r>
+        <w:rPr>
+          <w:rFonts w:ascii="Arial" w:hAnsi="Arial" w:cs="Arial"/>
+          <w:sz w:val="24"/>
+          <w:szCs w:val="24"/>
+        </w:rPr>
+        <w:t xml:space="preserve"> are reliable, fit for purpose and consistent with documented objectives and deliverables.  It summarises the system of internal management that governs the decisions and instructions concerning project quality assurance.</w:t>
       </w:r>
     </w:p>
     <w:p>
@@ -194,12 +193,6 @@
         <w:gridCol w:w="4766"/>
       </w:tblGrid>
       <w:tr>
-        <w:tblPrEx>
-          <w:tblCellMar>
-            <w:top w:w="0" w:type="dxa"/>
-            <w:bottom w:w="0" w:type="dxa"/>
-          </w:tblCellMar>
-        </w:tblPrEx>
         <w:tc>
           <w:tcPr>
             <w:tcW w:w="4766" w:type="dxa"/>
@@ -245,18 +238,12 @@
                 <w:sz w:val="24"/>
                 <w:szCs w:val="24"/>
               </w:rPr>
-              <w:t>Project title</w:t>
+              <w:t>Resort Reservation System</w:t>
             </w:r>
           </w:p>
         </w:tc>
       </w:tr>
       <w:tr>
-        <w:tblPrEx>
-          <w:tblCellMar>
-            <w:top w:w="0" w:type="dxa"/>
-            <w:bottom w:w="0" w:type="dxa"/>
-          </w:tblCellMar>
-        </w:tblPrEx>
         <w:tc>
           <w:tcPr>
             <w:tcW w:w="4766" w:type="dxa"/>
@@ -295,16 +282,18 @@
                 <w:szCs w:val="24"/>
               </w:rPr>
             </w:pPr>
+            <w:r>
+              <w:rPr>
+                <w:rFonts w:ascii="Arial" w:hAnsi="Arial" w:cs="Arial"/>
+                <w:sz w:val="24"/>
+                <w:szCs w:val="24"/>
+              </w:rPr>
+              <w:t>102</w:t>
+            </w:r>
           </w:p>
         </w:tc>
       </w:tr>
       <w:tr>
-        <w:tblPrEx>
-          <w:tblCellMar>
-            <w:top w:w="0" w:type="dxa"/>
-            <w:bottom w:w="0" w:type="dxa"/>
-          </w:tblCellMar>
-        </w:tblPrEx>
         <w:tc>
           <w:tcPr>
             <w:tcW w:w="4766" w:type="dxa"/>
@@ -359,16 +348,20 @@
                 <w:szCs w:val="24"/>
               </w:rPr>
             </w:pPr>
+            <w:r>
+              <w:rPr>
+                <w:rFonts w:ascii="Arial" w:hAnsi="Arial" w:cs="Arial"/>
+                <w:sz w:val="24"/>
+                <w:szCs w:val="24"/>
+              </w:rPr>
+              <w:t>Mr. Manuel Sebastian Sanchez</w:t>
+            </w:r>
+            <w:bookmarkStart w:id="0" w:name="_GoBack"/>
+            <w:bookmarkEnd w:id="0"/>
           </w:p>
         </w:tc>
       </w:tr>
       <w:tr>
-        <w:tblPrEx>
-          <w:tblCellMar>
-            <w:top w:w="0" w:type="dxa"/>
-            <w:bottom w:w="0" w:type="dxa"/>
-          </w:tblCellMar>
-        </w:tblPrEx>
         <w:tc>
           <w:tcPr>
             <w:tcW w:w="4766" w:type="dxa"/>
@@ -442,8 +435,6 @@
           <w:szCs w:val="24"/>
         </w:rPr>
       </w:pPr>
-      <w:bookmarkStart w:id="0" w:name="_GoBack"/>
-      <w:bookmarkEnd w:id="0"/>
       <w:r>
         <w:rPr>
           <w:rFonts w:ascii="Arial" w:hAnsi="Arial" w:cs="Arial"/>
@@ -496,12 +487,6 @@
         <w:gridCol w:w="4766"/>
       </w:tblGrid>
       <w:tr>
-        <w:tblPrEx>
-          <w:tblCellMar>
-            <w:top w:w="0" w:type="dxa"/>
-            <w:bottom w:w="0" w:type="dxa"/>
-          </w:tblCellMar>
-        </w:tblPrEx>
         <w:tc>
           <w:tcPr>
             <w:tcW w:w="4766" w:type="dxa"/>
@@ -553,12 +538,6 @@
         </w:tc>
       </w:tr>
       <w:tr>
-        <w:tblPrEx>
-          <w:tblCellMar>
-            <w:top w:w="0" w:type="dxa"/>
-            <w:bottom w:w="0" w:type="dxa"/>
-          </w:tblCellMar>
-        </w:tblPrEx>
         <w:tc>
           <w:tcPr>
             <w:tcW w:w="4766" w:type="dxa"/>
@@ -677,12 +656,6 @@
         <w:gridCol w:w="4766"/>
       </w:tblGrid>
       <w:tr>
-        <w:tblPrEx>
-          <w:tblCellMar>
-            <w:top w:w="0" w:type="dxa"/>
-            <w:bottom w:w="0" w:type="dxa"/>
-          </w:tblCellMar>
-        </w:tblPrEx>
         <w:tc>
           <w:tcPr>
             <w:tcW w:w="4766" w:type="dxa"/>
@@ -734,12 +707,6 @@
         </w:tc>
       </w:tr>
       <w:tr>
-        <w:tblPrEx>
-          <w:tblCellMar>
-            <w:top w:w="0" w:type="dxa"/>
-            <w:bottom w:w="0" w:type="dxa"/>
-          </w:tblCellMar>
-        </w:tblPrEx>
         <w:tc>
           <w:tcPr>
             <w:tcW w:w="4766" w:type="dxa"/>
@@ -791,12 +758,6 @@
         </w:tc>
       </w:tr>
       <w:tr>
-        <w:tblPrEx>
-          <w:tblCellMar>
-            <w:top w:w="0" w:type="dxa"/>
-            <w:bottom w:w="0" w:type="dxa"/>
-          </w:tblCellMar>
-        </w:tblPrEx>
         <w:tc>
           <w:tcPr>
             <w:tcW w:w="4766" w:type="dxa"/>
@@ -848,12 +809,6 @@
         </w:tc>
       </w:tr>
       <w:tr>
-        <w:tblPrEx>
-          <w:tblCellMar>
-            <w:top w:w="0" w:type="dxa"/>
-            <w:bottom w:w="0" w:type="dxa"/>
-          </w:tblCellMar>
-        </w:tblPrEx>
         <w:tc>
           <w:tcPr>
             <w:tcW w:w="4766" w:type="dxa"/>
@@ -888,12 +843,6 @@
         </w:tc>
       </w:tr>
       <w:tr>
-        <w:tblPrEx>
-          <w:tblCellMar>
-            <w:top w:w="0" w:type="dxa"/>
-            <w:bottom w:w="0" w:type="dxa"/>
-          </w:tblCellMar>
-        </w:tblPrEx>
         <w:tc>
           <w:tcPr>
             <w:tcW w:w="4766" w:type="dxa"/>
@@ -953,12 +902,6 @@
         </w:tc>
       </w:tr>
       <w:tr>
-        <w:tblPrEx>
-          <w:tblCellMar>
-            <w:top w:w="0" w:type="dxa"/>
-            <w:bottom w:w="0" w:type="dxa"/>
-          </w:tblCellMar>
-        </w:tblPrEx>
         <w:tc>
           <w:tcPr>
             <w:tcW w:w="4766" w:type="dxa"/>
@@ -1018,12 +961,6 @@
         </w:tc>
       </w:tr>
       <w:tr>
-        <w:tblPrEx>
-          <w:tblCellMar>
-            <w:top w:w="0" w:type="dxa"/>
-            <w:bottom w:w="0" w:type="dxa"/>
-          </w:tblCellMar>
-        </w:tblPrEx>
         <w:tc>
           <w:tcPr>
             <w:tcW w:w="4766" w:type="dxa"/>
@@ -1075,12 +1012,6 @@
         </w:tc>
       </w:tr>
       <w:tr>
-        <w:tblPrEx>
-          <w:tblCellMar>
-            <w:top w:w="0" w:type="dxa"/>
-            <w:bottom w:w="0" w:type="dxa"/>
-          </w:tblCellMar>
-        </w:tblPrEx>
         <w:tc>
           <w:tcPr>
             <w:tcW w:w="4766" w:type="dxa"/>
@@ -1202,6 +1133,7 @@
           <w:sz w:val="24"/>
           <w:szCs w:val="24"/>
         </w:rPr>
+        <w:lastRenderedPageBreak/>
         <w:t>5.</w:t>
       </w:r>
       <w:r>
@@ -1238,12 +1170,6 @@
         <w:gridCol w:w="4766"/>
       </w:tblGrid>
       <w:tr>
-        <w:tblPrEx>
-          <w:tblCellMar>
-            <w:top w:w="0" w:type="dxa"/>
-            <w:bottom w:w="0" w:type="dxa"/>
-          </w:tblCellMar>
-        </w:tblPrEx>
         <w:tc>
           <w:tcPr>
             <w:tcW w:w="4766" w:type="dxa"/>
@@ -1286,12 +1212,6 @@
         </w:tc>
       </w:tr>
       <w:tr>
-        <w:tblPrEx>
-          <w:tblCellMar>
-            <w:top w:w="0" w:type="dxa"/>
-            <w:bottom w:w="0" w:type="dxa"/>
-          </w:tblCellMar>
-        </w:tblPrEx>
         <w:tc>
           <w:tcPr>
             <w:tcW w:w="4766" w:type="dxa"/>
@@ -1334,12 +1254,6 @@
         </w:tc>
       </w:tr>
       <w:tr>
-        <w:tblPrEx>
-          <w:tblCellMar>
-            <w:top w:w="0" w:type="dxa"/>
-            <w:bottom w:w="0" w:type="dxa"/>
-          </w:tblCellMar>
-        </w:tblPrEx>
         <w:tc>
           <w:tcPr>
             <w:tcW w:w="4766" w:type="dxa"/>
@@ -1385,7 +1299,27 @@
                 <w:sz w:val="24"/>
                 <w:szCs w:val="24"/>
               </w:rPr>
-              <w:t>Gantt charts may be used to clarify complex scheduling; any milestones or holdpoints should be identified</w:t>
+              <w:t xml:space="preserve">Gantt charts may be used to clarify complex scheduling; any milestones or </w:t>
+            </w:r>
+            <w:proofErr w:type="spellStart"/>
+            <w:r>
+              <w:rPr>
+                <w:rFonts w:ascii="Arial" w:hAnsi="Arial" w:cs="Arial"/>
+                <w:i/>
+                <w:sz w:val="24"/>
+                <w:szCs w:val="24"/>
+              </w:rPr>
+              <w:t>holdpoints</w:t>
+            </w:r>
+            <w:proofErr w:type="spellEnd"/>
+            <w:r>
+              <w:rPr>
+                <w:rFonts w:ascii="Arial" w:hAnsi="Arial" w:cs="Arial"/>
+                <w:i/>
+                <w:sz w:val="24"/>
+                <w:szCs w:val="24"/>
+              </w:rPr>
+              <w:t xml:space="preserve"> should be identified</w:t>
             </w:r>
             <w:r>
               <w:rPr>
@@ -1755,41 +1689,70 @@
           <w:sz w:val="24"/>
           <w:szCs w:val="24"/>
         </w:rPr>
+        <w:t xml:space="preserve">Arrangements for the control and storage of project documents, records and data should be specified, including the distribution of the Quality Plan and Data Management Plan to </w:t>
+      </w:r>
+      <w:r>
+        <w:rPr>
+          <w:rFonts w:ascii="Arial" w:hAnsi="Arial" w:cs="Arial"/>
+          <w:i/>
+          <w:sz w:val="24"/>
+          <w:szCs w:val="24"/>
+        </w:rPr>
         <w:lastRenderedPageBreak/>
-        <w:t>Arrangements for the control and storage of project documents, records and data should be specified, including the distribution of the Quality Plan and Data Management Plan to all members of the consortium.   Distribution lists for reports and other deliverables may also be listed.</w:t>
-      </w:r>
-    </w:p>
-    <w:p>
-      <w:pPr>
-        <w:spacing w:after="120" w:line="360" w:lineRule="auto"/>
-        <w:jc w:val="both"/>
-        <w:rPr>
-          <w:rFonts w:ascii="Arial" w:hAnsi="Arial" w:cs="Arial"/>
-          <w:i/>
-          <w:sz w:val="24"/>
-          <w:szCs w:val="24"/>
-        </w:rPr>
-      </w:pPr>
-    </w:p>
-    <w:p>
-      <w:pPr>
-        <w:spacing w:after="120" w:line="360" w:lineRule="auto"/>
-        <w:jc w:val="both"/>
-        <w:rPr>
-          <w:rFonts w:ascii="Arial" w:hAnsi="Arial" w:cs="Arial"/>
-          <w:i/>
-          <w:sz w:val="24"/>
-          <w:szCs w:val="24"/>
-        </w:rPr>
-      </w:pPr>
-      <w:r>
-        <w:rPr>
-          <w:rFonts w:ascii="Arial" w:hAnsi="Arial" w:cs="Arial"/>
-          <w:i/>
-          <w:sz w:val="24"/>
-          <w:szCs w:val="24"/>
-        </w:rPr>
-        <w:t>For example: Project documents, records and data will be controlled and stored the School of Earth Sciences University of the North of England, by Joe Bloggs. Field notebooks will be clearly labelled and made available for consultation by all members of the project team. All documents relating to the project will be stored in a filing cabinet and with clear and informative labels. Any additional folders will be shelved and labelled on their outer edge. All digital files will be stored on the computing network and frequently backed up, either centrally or by the individual member of staff.</w:t>
+        <w:t>all members of the consortium.   Distribution lists for reports and other deliverables may also be listed.</w:t>
+      </w:r>
+    </w:p>
+    <w:p>
+      <w:pPr>
+        <w:spacing w:after="120" w:line="360" w:lineRule="auto"/>
+        <w:jc w:val="both"/>
+        <w:rPr>
+          <w:rFonts w:ascii="Arial" w:hAnsi="Arial" w:cs="Arial"/>
+          <w:i/>
+          <w:sz w:val="24"/>
+          <w:szCs w:val="24"/>
+        </w:rPr>
+      </w:pPr>
+    </w:p>
+    <w:p>
+      <w:pPr>
+        <w:spacing w:after="120" w:line="360" w:lineRule="auto"/>
+        <w:jc w:val="both"/>
+        <w:rPr>
+          <w:rFonts w:ascii="Arial" w:hAnsi="Arial" w:cs="Arial"/>
+          <w:i/>
+          <w:sz w:val="24"/>
+          <w:szCs w:val="24"/>
+        </w:rPr>
+      </w:pPr>
+      <w:r>
+        <w:rPr>
+          <w:rFonts w:ascii="Arial" w:hAnsi="Arial" w:cs="Arial"/>
+          <w:i/>
+          <w:sz w:val="24"/>
+          <w:szCs w:val="24"/>
+        </w:rPr>
+        <w:t xml:space="preserve">For example: Project documents, records and data will be controlled and stored the School of Earth Sciences University of the North of England, by Joe </w:t>
+      </w:r>
+      <w:proofErr w:type="spellStart"/>
+      <w:r>
+        <w:rPr>
+          <w:rFonts w:ascii="Arial" w:hAnsi="Arial" w:cs="Arial"/>
+          <w:i/>
+          <w:sz w:val="24"/>
+          <w:szCs w:val="24"/>
+        </w:rPr>
+        <w:t>Bloggs</w:t>
+      </w:r>
+      <w:proofErr w:type="spellEnd"/>
+      <w:r>
+        <w:rPr>
+          <w:rFonts w:ascii="Arial" w:hAnsi="Arial" w:cs="Arial"/>
+          <w:i/>
+          <w:sz w:val="24"/>
+          <w:szCs w:val="24"/>
+        </w:rPr>
+        <w:t>. Field notebooks will be clearly labelled and made available for consultation by all members of the project team. All documents relating to the project will be stored in a filing cabinet and with clear and informative labels. Any additional folders will be shelved and labelled on their outer edge. All digital files will be stored on the computing network and frequently backed up, either centrally or by the individual member of staff.</w:t>
       </w:r>
     </w:p>
     <w:p>
@@ -2231,14 +2194,25 @@
           <w:szCs w:val="24"/>
         </w:rPr>
       </w:pPr>
-      <w:r>
-        <w:rPr>
-          <w:rFonts w:ascii="Arial" w:hAnsi="Arial" w:cs="Arial"/>
-          <w:i/>
-          <w:sz w:val="24"/>
-          <w:szCs w:val="24"/>
-        </w:rPr>
-        <w:t>specialist statistical techniques required.</w:t>
+      <w:proofErr w:type="gramStart"/>
+      <w:r>
+        <w:rPr>
+          <w:rFonts w:ascii="Arial" w:hAnsi="Arial" w:cs="Arial"/>
+          <w:i/>
+          <w:sz w:val="24"/>
+          <w:szCs w:val="24"/>
+        </w:rPr>
+        <w:t>specialist</w:t>
+      </w:r>
+      <w:proofErr w:type="gramEnd"/>
+      <w:r>
+        <w:rPr>
+          <w:rFonts w:ascii="Arial" w:hAnsi="Arial" w:cs="Arial"/>
+          <w:i/>
+          <w:sz w:val="24"/>
+          <w:szCs w:val="24"/>
+        </w:rPr>
+        <w:t xml:space="preserve"> statistical techniques required.</w:t>
       </w:r>
     </w:p>
     <w:p>
@@ -2312,6 +2286,7 @@
           <w:sz w:val="24"/>
           <w:szCs w:val="24"/>
         </w:rPr>
+        <w:lastRenderedPageBreak/>
         <w:t>Prepared by:</w:t>
       </w:r>
       <w:r>
@@ -2578,7 +2553,7 @@
 </file>
 
 <file path=word/endnotes.xml><?xml version="1.0" encoding="utf-8"?>
-<w:endnotes xmlns:wpc="http://schemas.microsoft.com/office/word/2010/wordprocessingCanvas" xmlns:cx="http://schemas.microsoft.com/office/drawing/2014/chartex" xmlns:cx1="http://schemas.microsoft.com/office/drawing/2015/9/8/chartex" xmlns:mc="http://schemas.openxmlformats.org/markup-compatibility/2006" xmlns:o="urn:schemas-microsoft-com:office:office" xmlns:r="http://schemas.openxmlformats.org/officeDocument/2006/relationships" xmlns:m="http://schemas.openxmlformats.org/officeDocument/2006/math" xmlns:v="urn:schemas-microsoft-com:vml" xmlns:wp14="http://schemas.microsoft.com/office/word/2010/wordprocessingDrawing" xmlns:wp="http://schemas.openxmlformats.org/drawingml/2006/wordprocessingDrawing" xmlns:w10="urn:schemas-microsoft-com:office:word" xmlns:w="http://schemas.openxmlformats.org/wordprocessingml/2006/main" xmlns:w14="http://schemas.microsoft.com/office/word/2010/wordml" xmlns:w15="http://schemas.microsoft.com/office/word/2012/wordml" xmlns:w16se="http://schemas.microsoft.com/office/word/2015/wordml/symex" xmlns:wpg="http://schemas.microsoft.com/office/word/2010/wordprocessingGroup" xmlns:wpi="http://schemas.microsoft.com/office/word/2010/wordprocessingInk" xmlns:wne="http://schemas.microsoft.com/office/word/2006/wordml" xmlns:wps="http://schemas.microsoft.com/office/word/2010/wordprocessingShape" mc:Ignorable="w14 w15 w16se wp14">
+<w:endnotes xmlns:wpc="http://schemas.microsoft.com/office/word/2010/wordprocessingCanvas" xmlns:mc="http://schemas.openxmlformats.org/markup-compatibility/2006" xmlns:o="urn:schemas-microsoft-com:office:office" xmlns:r="http://schemas.openxmlformats.org/officeDocument/2006/relationships" xmlns:m="http://schemas.openxmlformats.org/officeDocument/2006/math" xmlns:v="urn:schemas-microsoft-com:vml" xmlns:wp14="http://schemas.microsoft.com/office/word/2010/wordprocessingDrawing" xmlns:wp="http://schemas.openxmlformats.org/drawingml/2006/wordprocessingDrawing" xmlns:w10="urn:schemas-microsoft-com:office:word" xmlns:w="http://schemas.openxmlformats.org/wordprocessingml/2006/main" xmlns:w14="http://schemas.microsoft.com/office/word/2010/wordml" xmlns:w15="http://schemas.microsoft.com/office/word/2012/wordml" xmlns:wpg="http://schemas.microsoft.com/office/word/2010/wordprocessingGroup" xmlns:wpi="http://schemas.microsoft.com/office/word/2010/wordprocessingInk" xmlns:wne="http://schemas.microsoft.com/office/word/2006/wordml" xmlns:wps="http://schemas.microsoft.com/office/word/2010/wordprocessingShape" mc:Ignorable="w14 w15 wp14">
   <w:endnote w:type="separator" w:id="-1">
     <w:p>
       <w:r>
@@ -2597,7 +2572,7 @@
 </file>
 
 <file path=word/footer1.xml><?xml version="1.0" encoding="utf-8"?>
-<w:ftr xmlns:wpc="http://schemas.microsoft.com/office/word/2010/wordprocessingCanvas" xmlns:cx="http://schemas.microsoft.com/office/drawing/2014/chartex" xmlns:cx1="http://schemas.microsoft.com/office/drawing/2015/9/8/chartex" xmlns:mc="http://schemas.openxmlformats.org/markup-compatibility/2006" xmlns:o="urn:schemas-microsoft-com:office:office" xmlns:r="http://schemas.openxmlformats.org/officeDocument/2006/relationships" xmlns:m="http://schemas.openxmlformats.org/officeDocument/2006/math" xmlns:v="urn:schemas-microsoft-com:vml" xmlns:wp14="http://schemas.microsoft.com/office/word/2010/wordprocessingDrawing" xmlns:wp="http://schemas.openxmlformats.org/drawingml/2006/wordprocessingDrawing" xmlns:w10="urn:schemas-microsoft-com:office:word" xmlns:w="http://schemas.openxmlformats.org/wordprocessingml/2006/main" xmlns:w14="http://schemas.microsoft.com/office/word/2010/wordml" xmlns:w15="http://schemas.microsoft.com/office/word/2012/wordml" xmlns:w16se="http://schemas.microsoft.com/office/word/2015/wordml/symex" xmlns:wpg="http://schemas.microsoft.com/office/word/2010/wordprocessingGroup" xmlns:wpi="http://schemas.microsoft.com/office/word/2010/wordprocessingInk" xmlns:wne="http://schemas.microsoft.com/office/word/2006/wordml" xmlns:wps="http://schemas.microsoft.com/office/word/2010/wordprocessingShape" mc:Ignorable="w14 w15 w16se wp14">
+<w:ftr xmlns:wpc="http://schemas.microsoft.com/office/word/2010/wordprocessingCanvas" xmlns:mc="http://schemas.openxmlformats.org/markup-compatibility/2006" xmlns:o="urn:schemas-microsoft-com:office:office" xmlns:r="http://schemas.openxmlformats.org/officeDocument/2006/relationships" xmlns:m="http://schemas.openxmlformats.org/officeDocument/2006/math" xmlns:v="urn:schemas-microsoft-com:vml" xmlns:wp14="http://schemas.microsoft.com/office/word/2010/wordprocessingDrawing" xmlns:wp="http://schemas.openxmlformats.org/drawingml/2006/wordprocessingDrawing" xmlns:w10="urn:schemas-microsoft-com:office:word" xmlns:w="http://schemas.openxmlformats.org/wordprocessingml/2006/main" xmlns:w14="http://schemas.microsoft.com/office/word/2010/wordml" xmlns:w15="http://schemas.microsoft.com/office/word/2012/wordml" xmlns:wpg="http://schemas.microsoft.com/office/word/2010/wordprocessingGroup" xmlns:wpi="http://schemas.microsoft.com/office/word/2010/wordprocessingInk" xmlns:wne="http://schemas.microsoft.com/office/word/2006/wordml" xmlns:wps="http://schemas.microsoft.com/office/word/2010/wordprocessingShape" mc:Ignorable="w14 w15 wp14">
   <w:p>
     <w:pPr>
       <w:pStyle w:val="Footer"/>
@@ -2635,7 +2610,7 @@
 </file>
 
 <file path=word/footer2.xml><?xml version="1.0" encoding="utf-8"?>
-<w:ftr xmlns:wpc="http://schemas.microsoft.com/office/word/2010/wordprocessingCanvas" xmlns:cx="http://schemas.microsoft.com/office/drawing/2014/chartex" xmlns:cx1="http://schemas.microsoft.com/office/drawing/2015/9/8/chartex" xmlns:mc="http://schemas.openxmlformats.org/markup-compatibility/2006" xmlns:o="urn:schemas-microsoft-com:office:office" xmlns:r="http://schemas.openxmlformats.org/officeDocument/2006/relationships" xmlns:m="http://schemas.openxmlformats.org/officeDocument/2006/math" xmlns:v="urn:schemas-microsoft-com:vml" xmlns:wp14="http://schemas.microsoft.com/office/word/2010/wordprocessingDrawing" xmlns:wp="http://schemas.openxmlformats.org/drawingml/2006/wordprocessingDrawing" xmlns:w10="urn:schemas-microsoft-com:office:word" xmlns:w="http://schemas.openxmlformats.org/wordprocessingml/2006/main" xmlns:w14="http://schemas.microsoft.com/office/word/2010/wordml" xmlns:w15="http://schemas.microsoft.com/office/word/2012/wordml" xmlns:w16se="http://schemas.microsoft.com/office/word/2015/wordml/symex" xmlns:wpg="http://schemas.microsoft.com/office/word/2010/wordprocessingGroup" xmlns:wpi="http://schemas.microsoft.com/office/word/2010/wordprocessingInk" xmlns:wne="http://schemas.microsoft.com/office/word/2006/wordml" xmlns:wps="http://schemas.microsoft.com/office/word/2010/wordprocessingShape" mc:Ignorable="w14 w15 w16se wp14">
+<w:ftr xmlns:wpc="http://schemas.microsoft.com/office/word/2010/wordprocessingCanvas" xmlns:mc="http://schemas.openxmlformats.org/markup-compatibility/2006" xmlns:o="urn:schemas-microsoft-com:office:office" xmlns:r="http://schemas.openxmlformats.org/officeDocument/2006/relationships" xmlns:m="http://schemas.openxmlformats.org/officeDocument/2006/math" xmlns:v="urn:schemas-microsoft-com:vml" xmlns:wp14="http://schemas.microsoft.com/office/word/2010/wordprocessingDrawing" xmlns:wp="http://schemas.openxmlformats.org/drawingml/2006/wordprocessingDrawing" xmlns:w10="urn:schemas-microsoft-com:office:word" xmlns:w="http://schemas.openxmlformats.org/wordprocessingml/2006/main" xmlns:w14="http://schemas.microsoft.com/office/word/2010/wordml" xmlns:w15="http://schemas.microsoft.com/office/word/2012/wordml" xmlns:wpg="http://schemas.microsoft.com/office/word/2010/wordprocessingGroup" xmlns:wpi="http://schemas.microsoft.com/office/word/2010/wordprocessingInk" xmlns:wne="http://schemas.microsoft.com/office/word/2006/wordml" xmlns:wps="http://schemas.microsoft.com/office/word/2010/wordprocessingShape" mc:Ignorable="w14 w15 wp14">
   <w:tbl>
     <w:tblPr>
       <w:tblW w:w="0" w:type="auto"/>
@@ -2648,12 +2623,6 @@
       <w:gridCol w:w="2788"/>
     </w:tblGrid>
     <w:tr>
-      <w:tblPrEx>
-        <w:tblCellMar>
-          <w:top w:w="0" w:type="dxa"/>
-          <w:bottom w:w="0" w:type="dxa"/>
-        </w:tblCellMar>
-      </w:tblPrEx>
       <w:tc>
         <w:tcPr>
           <w:tcW w:w="2788" w:type="dxa"/>
@@ -2696,7 +2665,7 @@
               <w:rStyle w:val="PageNumber"/>
               <w:noProof/>
             </w:rPr>
-            <w:t>1</w:t>
+            <w:t>6</w:t>
           </w:r>
           <w:r>
             <w:rPr>
@@ -2727,7 +2696,7 @@
 </file>
 
 <file path=word/footnotes.xml><?xml version="1.0" encoding="utf-8"?>
-<w:footnotes xmlns:wpc="http://schemas.microsoft.com/office/word/2010/wordprocessingCanvas" xmlns:cx="http://schemas.microsoft.com/office/drawing/2014/chartex" xmlns:cx1="http://schemas.microsoft.com/office/drawing/2015/9/8/chartex" xmlns:mc="http://schemas.openxmlformats.org/markup-compatibility/2006" xmlns:o="urn:schemas-microsoft-com:office:office" xmlns:r="http://schemas.openxmlformats.org/officeDocument/2006/relationships" xmlns:m="http://schemas.openxmlformats.org/officeDocument/2006/math" xmlns:v="urn:schemas-microsoft-com:vml" xmlns:wp14="http://schemas.microsoft.com/office/word/2010/wordprocessingDrawing" xmlns:wp="http://schemas.openxmlformats.org/drawingml/2006/wordprocessingDrawing" xmlns:w10="urn:schemas-microsoft-com:office:word" xmlns:w="http://schemas.openxmlformats.org/wordprocessingml/2006/main" xmlns:w14="http://schemas.microsoft.com/office/word/2010/wordml" xmlns:w15="http://schemas.microsoft.com/office/word/2012/wordml" xmlns:w16se="http://schemas.microsoft.com/office/word/2015/wordml/symex" xmlns:wpg="http://schemas.microsoft.com/office/word/2010/wordprocessingGroup" xmlns:wpi="http://schemas.microsoft.com/office/word/2010/wordprocessingInk" xmlns:wne="http://schemas.microsoft.com/office/word/2006/wordml" xmlns:wps="http://schemas.microsoft.com/office/word/2010/wordprocessingShape" mc:Ignorable="w14 w15 w16se wp14">
+<w:footnotes xmlns:wpc="http://schemas.microsoft.com/office/word/2010/wordprocessingCanvas" xmlns:mc="http://schemas.openxmlformats.org/markup-compatibility/2006" xmlns:o="urn:schemas-microsoft-com:office:office" xmlns:r="http://schemas.openxmlformats.org/officeDocument/2006/relationships" xmlns:m="http://schemas.openxmlformats.org/officeDocument/2006/math" xmlns:v="urn:schemas-microsoft-com:vml" xmlns:wp14="http://schemas.microsoft.com/office/word/2010/wordprocessingDrawing" xmlns:wp="http://schemas.openxmlformats.org/drawingml/2006/wordprocessingDrawing" xmlns:w10="urn:schemas-microsoft-com:office:word" xmlns:w="http://schemas.openxmlformats.org/wordprocessingml/2006/main" xmlns:w14="http://schemas.microsoft.com/office/word/2010/wordml" xmlns:w15="http://schemas.microsoft.com/office/word/2012/wordml" xmlns:wpg="http://schemas.microsoft.com/office/word/2010/wordprocessingGroup" xmlns:wpi="http://schemas.microsoft.com/office/word/2010/wordprocessingInk" xmlns:wne="http://schemas.microsoft.com/office/word/2006/wordml" xmlns:wps="http://schemas.microsoft.com/office/word/2010/wordprocessingShape" mc:Ignorable="w14 w15 wp14">
   <w:footnote w:type="separator" w:id="-1">
     <w:p>
       <w:r>
@@ -2746,7 +2715,7 @@
 </file>
 
 <file path=word/header1.xml><?xml version="1.0" encoding="utf-8"?>
-<w:hdr xmlns:wpc="http://schemas.microsoft.com/office/word/2010/wordprocessingCanvas" xmlns:cx="http://schemas.microsoft.com/office/drawing/2014/chartex" xmlns:cx1="http://schemas.microsoft.com/office/drawing/2015/9/8/chartex" xmlns:mc="http://schemas.openxmlformats.org/markup-compatibility/2006" xmlns:o="urn:schemas-microsoft-com:office:office" xmlns:r="http://schemas.openxmlformats.org/officeDocument/2006/relationships" xmlns:m="http://schemas.openxmlformats.org/officeDocument/2006/math" xmlns:v="urn:schemas-microsoft-com:vml" xmlns:wp14="http://schemas.microsoft.com/office/word/2010/wordprocessingDrawing" xmlns:wp="http://schemas.openxmlformats.org/drawingml/2006/wordprocessingDrawing" xmlns:w10="urn:schemas-microsoft-com:office:word" xmlns:w="http://schemas.openxmlformats.org/wordprocessingml/2006/main" xmlns:w14="http://schemas.microsoft.com/office/word/2010/wordml" xmlns:w15="http://schemas.microsoft.com/office/word/2012/wordml" xmlns:w16se="http://schemas.microsoft.com/office/word/2015/wordml/symex" xmlns:wpg="http://schemas.microsoft.com/office/word/2010/wordprocessingGroup" xmlns:wpi="http://schemas.microsoft.com/office/word/2010/wordprocessingInk" xmlns:wne="http://schemas.microsoft.com/office/word/2006/wordml" xmlns:wps="http://schemas.microsoft.com/office/word/2010/wordprocessingShape" mc:Ignorable="w14 w15 w16se wp14">
+<w:hdr xmlns:wpc="http://schemas.microsoft.com/office/word/2010/wordprocessingCanvas" xmlns:mc="http://schemas.openxmlformats.org/markup-compatibility/2006" xmlns:o="urn:schemas-microsoft-com:office:office" xmlns:r="http://schemas.openxmlformats.org/officeDocument/2006/relationships" xmlns:m="http://schemas.openxmlformats.org/officeDocument/2006/math" xmlns:v="urn:schemas-microsoft-com:vml" xmlns:wp14="http://schemas.microsoft.com/office/word/2010/wordprocessingDrawing" xmlns:wp="http://schemas.openxmlformats.org/drawingml/2006/wordprocessingDrawing" xmlns:w10="urn:schemas-microsoft-com:office:word" xmlns:w="http://schemas.openxmlformats.org/wordprocessingml/2006/main" xmlns:w14="http://schemas.microsoft.com/office/word/2010/wordml" xmlns:w15="http://schemas.microsoft.com/office/word/2012/wordml" xmlns:wpg="http://schemas.microsoft.com/office/word/2010/wordprocessingGroup" xmlns:wpi="http://schemas.microsoft.com/office/word/2010/wordprocessingInk" xmlns:wne="http://schemas.microsoft.com/office/word/2006/wordml" xmlns:wps="http://schemas.microsoft.com/office/word/2010/wordprocessingShape" mc:Ignorable="w14 w15 wp14">
   <w:p>
     <w:pPr>
       <w:pStyle w:val="Header"/>
@@ -2822,7 +2791,7 @@
 </file>
 
 <file path=word/numbering.xml><?xml version="1.0" encoding="utf-8"?>
-<w:numbering xmlns:wpc="http://schemas.microsoft.com/office/word/2010/wordprocessingCanvas" xmlns:cx="http://schemas.microsoft.com/office/drawing/2014/chartex" xmlns:cx1="http://schemas.microsoft.com/office/drawing/2015/9/8/chartex" xmlns:mc="http://schemas.openxmlformats.org/markup-compatibility/2006" xmlns:o="urn:schemas-microsoft-com:office:office" xmlns:r="http://schemas.openxmlformats.org/officeDocument/2006/relationships" xmlns:m="http://schemas.openxmlformats.org/officeDocument/2006/math" xmlns:v="urn:schemas-microsoft-com:vml" xmlns:wp14="http://schemas.microsoft.com/office/word/2010/wordprocessingDrawing" xmlns:wp="http://schemas.openxmlformats.org/drawingml/2006/wordprocessingDrawing" xmlns:w10="urn:schemas-microsoft-com:office:word" xmlns:w="http://schemas.openxmlformats.org/wordprocessingml/2006/main" xmlns:w14="http://schemas.microsoft.com/office/word/2010/wordml" xmlns:w15="http://schemas.microsoft.com/office/word/2012/wordml" xmlns:w16se="http://schemas.microsoft.com/office/word/2015/wordml/symex" xmlns:wpg="http://schemas.microsoft.com/office/word/2010/wordprocessingGroup" xmlns:wpi="http://schemas.microsoft.com/office/word/2010/wordprocessingInk" xmlns:wne="http://schemas.microsoft.com/office/word/2006/wordml" xmlns:wps="http://schemas.microsoft.com/office/word/2010/wordprocessingShape" mc:Ignorable="w14 w15 w16se wp14">
+<w:numbering xmlns:wpc="http://schemas.microsoft.com/office/word/2010/wordprocessingCanvas" xmlns:mc="http://schemas.openxmlformats.org/markup-compatibility/2006" xmlns:o="urn:schemas-microsoft-com:office:office" xmlns:r="http://schemas.openxmlformats.org/officeDocument/2006/relationships" xmlns:m="http://schemas.openxmlformats.org/officeDocument/2006/math" xmlns:v="urn:schemas-microsoft-com:vml" xmlns:wp14="http://schemas.microsoft.com/office/word/2010/wordprocessingDrawing" xmlns:wp="http://schemas.openxmlformats.org/drawingml/2006/wordprocessingDrawing" xmlns:w10="urn:schemas-microsoft-com:office:word" xmlns:w="http://schemas.openxmlformats.org/wordprocessingml/2006/main" xmlns:w14="http://schemas.microsoft.com/office/word/2010/wordml" xmlns:w15="http://schemas.microsoft.com/office/word/2012/wordml" xmlns:wpg="http://schemas.microsoft.com/office/word/2010/wordprocessingGroup" xmlns:wpi="http://schemas.microsoft.com/office/word/2010/wordprocessingInk" xmlns:wne="http://schemas.microsoft.com/office/word/2006/wordml" xmlns:wps="http://schemas.microsoft.com/office/word/2010/wordprocessingShape" mc:Ignorable="w14 w15 wp14">
   <w:abstractNum w:abstractNumId="0" w15:restartNumberingAfterBreak="0">
     <w:nsid w:val="0A922710"/>
     <w:multiLevelType w:val="singleLevel"/>
@@ -2877,7 +2846,7 @@
 </file>
 
 <file path=word/styles.xml><?xml version="1.0" encoding="utf-8"?>
-<w:styles xmlns:mc="http://schemas.openxmlformats.org/markup-compatibility/2006" xmlns:r="http://schemas.openxmlformats.org/officeDocument/2006/relationships" xmlns:w="http://schemas.openxmlformats.org/wordprocessingml/2006/main" xmlns:w14="http://schemas.microsoft.com/office/word/2010/wordml" xmlns:w15="http://schemas.microsoft.com/office/word/2012/wordml" xmlns:w16se="http://schemas.microsoft.com/office/word/2015/wordml/symex" mc:Ignorable="w14 w15 w16se">
+<w:styles xmlns:mc="http://schemas.openxmlformats.org/markup-compatibility/2006" xmlns:r="http://schemas.openxmlformats.org/officeDocument/2006/relationships" xmlns:w="http://schemas.openxmlformats.org/wordprocessingml/2006/main" xmlns:w14="http://schemas.microsoft.com/office/word/2010/wordml" xmlns:w15="http://schemas.microsoft.com/office/word/2012/wordml" mc:Ignorable="w14 w15">
   <w:docDefaults>
     <w:rPrDefault>
       <w:rPr>
@@ -3269,11 +3238,15 @@
   </w:style>
   <w:style w:type="character" w:default="1" w:styleId="DefaultParagraphFont">
     <w:name w:val="Default Paragraph Font"/>
+    <w:uiPriority w:val="1"/>
     <w:semiHidden/>
+    <w:unhideWhenUsed/>
   </w:style>
   <w:style w:type="table" w:default="1" w:styleId="TableNormal">
     <w:name w:val="Normal Table"/>
+    <w:uiPriority w:val="99"/>
     <w:semiHidden/>
+    <w:unhideWhenUsed/>
     <w:tblPr>
       <w:tblInd w:w="0" w:type="dxa"/>
       <w:tblCellMar>
@@ -3286,7 +3259,9 @@
   </w:style>
   <w:style w:type="numbering" w:default="1" w:styleId="NoList">
     <w:name w:val="No List"/>
+    <w:uiPriority w:val="99"/>
     <w:semiHidden/>
+    <w:unhideWhenUsed/>
   </w:style>
   <w:style w:type="paragraph" w:styleId="Header">
     <w:name w:val="header"/>

</xml_diff>

<commit_message>
QP - Added names
</commit_message>
<xml_diff>
--- a/Documentation/MCSPROJ/Needed Documents/Quality Plan.docx
+++ b/Documentation/MCSPROJ/Needed Documents/Quality Plan.docx
@@ -1,6 +1,6 @@
 
 <file path=word/document.xml><?xml version="1.0" encoding="utf-8"?>
-<w:document xmlns:wpc="http://schemas.microsoft.com/office/word/2010/wordprocessingCanvas" xmlns:mc="http://schemas.openxmlformats.org/markup-compatibility/2006" xmlns:o="urn:schemas-microsoft-com:office:office" xmlns:r="http://schemas.openxmlformats.org/officeDocument/2006/relationships" xmlns:m="http://schemas.openxmlformats.org/officeDocument/2006/math" xmlns:v="urn:schemas-microsoft-com:vml" xmlns:wp14="http://schemas.microsoft.com/office/word/2010/wordprocessingDrawing" xmlns:wp="http://schemas.openxmlformats.org/drawingml/2006/wordprocessingDrawing" xmlns:w10="urn:schemas-microsoft-com:office:word" xmlns:w="http://schemas.openxmlformats.org/wordprocessingml/2006/main" xmlns:w14="http://schemas.microsoft.com/office/word/2010/wordml" xmlns:w15="http://schemas.microsoft.com/office/word/2012/wordml" xmlns:wpg="http://schemas.microsoft.com/office/word/2010/wordprocessingGroup" xmlns:wpi="http://schemas.microsoft.com/office/word/2010/wordprocessingInk" xmlns:wne="http://schemas.microsoft.com/office/word/2006/wordml" xmlns:wps="http://schemas.microsoft.com/office/word/2010/wordprocessingShape" mc:Ignorable="w14 w15 wp14">
+<w:document xmlns:wpc="http://schemas.microsoft.com/office/word/2010/wordprocessingCanvas" xmlns:cx="http://schemas.microsoft.com/office/drawing/2014/chartex" xmlns:cx1="http://schemas.microsoft.com/office/drawing/2015/9/8/chartex" xmlns:cx2="http://schemas.microsoft.com/office/drawing/2015/10/21/chartex" xmlns:mc="http://schemas.openxmlformats.org/markup-compatibility/2006" xmlns:o="urn:schemas-microsoft-com:office:office" xmlns:r="http://schemas.openxmlformats.org/officeDocument/2006/relationships" xmlns:m="http://schemas.openxmlformats.org/officeDocument/2006/math" xmlns:v="urn:schemas-microsoft-com:vml" xmlns:wp14="http://schemas.microsoft.com/office/word/2010/wordprocessingDrawing" xmlns:wp="http://schemas.openxmlformats.org/drawingml/2006/wordprocessingDrawing" xmlns:w10="urn:schemas-microsoft-com:office:word" xmlns:w="http://schemas.openxmlformats.org/wordprocessingml/2006/main" xmlns:w14="http://schemas.microsoft.com/office/word/2010/wordml" xmlns:w15="http://schemas.microsoft.com/office/word/2012/wordml" xmlns:w16se="http://schemas.microsoft.com/office/word/2015/wordml/symex" xmlns:wpg="http://schemas.microsoft.com/office/word/2010/wordprocessingGroup" xmlns:wpi="http://schemas.microsoft.com/office/word/2010/wordprocessingInk" xmlns:wne="http://schemas.microsoft.com/office/word/2006/wordml" xmlns:wps="http://schemas.microsoft.com/office/word/2010/wordprocessingShape" mc:Ignorable="w14 w15 w16se wp14">
   <w:body>
     <w:p>
       <w:pPr>
@@ -356,8 +356,6 @@
               </w:rPr>
               <w:t>Mr. Manuel Sebastian Sanchez</w:t>
             </w:r>
-            <w:bookmarkStart w:id="0" w:name="_GoBack"/>
-            <w:bookmarkEnd w:id="0"/>
           </w:p>
         </w:tc>
       </w:tr>
@@ -2194,25 +2192,14 @@
           <w:szCs w:val="24"/>
         </w:rPr>
       </w:pPr>
-      <w:proofErr w:type="gramStart"/>
-      <w:r>
-        <w:rPr>
-          <w:rFonts w:ascii="Arial" w:hAnsi="Arial" w:cs="Arial"/>
-          <w:i/>
-          <w:sz w:val="24"/>
-          <w:szCs w:val="24"/>
-        </w:rPr>
-        <w:t>specialist</w:t>
-      </w:r>
-      <w:proofErr w:type="gramEnd"/>
-      <w:r>
-        <w:rPr>
-          <w:rFonts w:ascii="Arial" w:hAnsi="Arial" w:cs="Arial"/>
-          <w:i/>
-          <w:sz w:val="24"/>
-          <w:szCs w:val="24"/>
-        </w:rPr>
-        <w:t xml:space="preserve"> statistical techniques required.</w:t>
+      <w:r>
+        <w:rPr>
+          <w:rFonts w:ascii="Arial" w:hAnsi="Arial" w:cs="Arial"/>
+          <w:i/>
+          <w:sz w:val="24"/>
+          <w:szCs w:val="24"/>
+        </w:rPr>
+        <w:t>specialist statistical techniques required.</w:t>
       </w:r>
     </w:p>
     <w:p>
@@ -2298,6 +2285,14 @@
         <w:tab/>
         <w:t>Date:</w:t>
       </w:r>
+      <w:r>
+        <w:rPr>
+          <w:rFonts w:ascii="Arial" w:hAnsi="Arial" w:cs="Arial"/>
+          <w:sz w:val="24"/>
+          <w:szCs w:val="24"/>
+        </w:rPr>
+        <w:t xml:space="preserve"> November 25, 2016</w:t>
+      </w:r>
     </w:p>
     <w:p>
       <w:pPr>
@@ -2318,7 +2313,7 @@
           <w:sz w:val="24"/>
           <w:szCs w:val="24"/>
         </w:rPr>
-        <w:t>Name</w:t>
+        <w:t>Hannah Mae E. Reyes</w:t>
       </w:r>
     </w:p>
     <w:p>
@@ -2379,6 +2374,14 @@
         <w:tab/>
         <w:t>Date:</w:t>
       </w:r>
+      <w:r>
+        <w:rPr>
+          <w:rFonts w:ascii="Arial" w:hAnsi="Arial" w:cs="Arial"/>
+          <w:sz w:val="24"/>
+          <w:szCs w:val="24"/>
+        </w:rPr>
+        <w:t xml:space="preserve"> November 25, 2016</w:t>
+      </w:r>
     </w:p>
     <w:p>
       <w:pPr>
@@ -2399,7 +2402,25 @@
           <w:sz w:val="24"/>
           <w:szCs w:val="24"/>
         </w:rPr>
-        <w:t>Name</w:t>
+        <w:t xml:space="preserve">Mr. </w:t>
+      </w:r>
+      <w:proofErr w:type="spellStart"/>
+      <w:r>
+        <w:rPr>
+          <w:rFonts w:ascii="Arial" w:hAnsi="Arial" w:cs="Arial"/>
+          <w:sz w:val="24"/>
+          <w:szCs w:val="24"/>
+        </w:rPr>
+        <w:t>Jojo</w:t>
+      </w:r>
+      <w:proofErr w:type="spellEnd"/>
+      <w:r>
+        <w:rPr>
+          <w:rFonts w:ascii="Arial" w:hAnsi="Arial" w:cs="Arial"/>
+          <w:sz w:val="24"/>
+          <w:szCs w:val="24"/>
+        </w:rPr>
+        <w:t xml:space="preserve"> F. Castillo</w:t>
       </w:r>
     </w:p>
     <w:p>
@@ -2429,6 +2450,8 @@
           <w:szCs w:val="24"/>
         </w:rPr>
       </w:pPr>
+      <w:bookmarkStart w:id="0" w:name="_GoBack"/>
+      <w:bookmarkEnd w:id="0"/>
     </w:p>
     <w:p>
       <w:pPr>
@@ -2460,6 +2483,14 @@
         <w:tab/>
         <w:t>Date:</w:t>
       </w:r>
+      <w:r>
+        <w:rPr>
+          <w:rFonts w:ascii="Arial" w:hAnsi="Arial" w:cs="Arial"/>
+          <w:sz w:val="24"/>
+          <w:szCs w:val="24"/>
+        </w:rPr>
+        <w:t xml:space="preserve"> November 25, 2016</w:t>
+      </w:r>
     </w:p>
     <w:p>
       <w:pPr>
@@ -2480,7 +2511,7 @@
           <w:sz w:val="24"/>
           <w:szCs w:val="24"/>
         </w:rPr>
-        <w:t>Name</w:t>
+        <w:t>Mr. Manuel Sebastian Sanchez</w:t>
       </w:r>
     </w:p>
     <w:p>
@@ -2553,7 +2584,7 @@
 </file>
 
 <file path=word/endnotes.xml><?xml version="1.0" encoding="utf-8"?>
-<w:endnotes xmlns:wpc="http://schemas.microsoft.com/office/word/2010/wordprocessingCanvas" xmlns:mc="http://schemas.openxmlformats.org/markup-compatibility/2006" xmlns:o="urn:schemas-microsoft-com:office:office" xmlns:r="http://schemas.openxmlformats.org/officeDocument/2006/relationships" xmlns:m="http://schemas.openxmlformats.org/officeDocument/2006/math" xmlns:v="urn:schemas-microsoft-com:vml" xmlns:wp14="http://schemas.microsoft.com/office/word/2010/wordprocessingDrawing" xmlns:wp="http://schemas.openxmlformats.org/drawingml/2006/wordprocessingDrawing" xmlns:w10="urn:schemas-microsoft-com:office:word" xmlns:w="http://schemas.openxmlformats.org/wordprocessingml/2006/main" xmlns:w14="http://schemas.microsoft.com/office/word/2010/wordml" xmlns:w15="http://schemas.microsoft.com/office/word/2012/wordml" xmlns:wpg="http://schemas.microsoft.com/office/word/2010/wordprocessingGroup" xmlns:wpi="http://schemas.microsoft.com/office/word/2010/wordprocessingInk" xmlns:wne="http://schemas.microsoft.com/office/word/2006/wordml" xmlns:wps="http://schemas.microsoft.com/office/word/2010/wordprocessingShape" mc:Ignorable="w14 w15 wp14">
+<w:endnotes xmlns:wpc="http://schemas.microsoft.com/office/word/2010/wordprocessingCanvas" xmlns:cx="http://schemas.microsoft.com/office/drawing/2014/chartex" xmlns:cx1="http://schemas.microsoft.com/office/drawing/2015/9/8/chartex" xmlns:cx2="http://schemas.microsoft.com/office/drawing/2015/10/21/chartex" xmlns:mc="http://schemas.openxmlformats.org/markup-compatibility/2006" xmlns:o="urn:schemas-microsoft-com:office:office" xmlns:r="http://schemas.openxmlformats.org/officeDocument/2006/relationships" xmlns:m="http://schemas.openxmlformats.org/officeDocument/2006/math" xmlns:v="urn:schemas-microsoft-com:vml" xmlns:wp14="http://schemas.microsoft.com/office/word/2010/wordprocessingDrawing" xmlns:wp="http://schemas.openxmlformats.org/drawingml/2006/wordprocessingDrawing" xmlns:w10="urn:schemas-microsoft-com:office:word" xmlns:w="http://schemas.openxmlformats.org/wordprocessingml/2006/main" xmlns:w14="http://schemas.microsoft.com/office/word/2010/wordml" xmlns:w15="http://schemas.microsoft.com/office/word/2012/wordml" xmlns:w16se="http://schemas.microsoft.com/office/word/2015/wordml/symex" xmlns:wpg="http://schemas.microsoft.com/office/word/2010/wordprocessingGroup" xmlns:wpi="http://schemas.microsoft.com/office/word/2010/wordprocessingInk" xmlns:wne="http://schemas.microsoft.com/office/word/2006/wordml" xmlns:wps="http://schemas.microsoft.com/office/word/2010/wordprocessingShape" mc:Ignorable="w14 w15 w16se wp14">
   <w:endnote w:type="separator" w:id="-1">
     <w:p>
       <w:r>
@@ -2572,7 +2603,7 @@
 </file>
 
 <file path=word/footer1.xml><?xml version="1.0" encoding="utf-8"?>
-<w:ftr xmlns:wpc="http://schemas.microsoft.com/office/word/2010/wordprocessingCanvas" xmlns:mc="http://schemas.openxmlformats.org/markup-compatibility/2006" xmlns:o="urn:schemas-microsoft-com:office:office" xmlns:r="http://schemas.openxmlformats.org/officeDocument/2006/relationships" xmlns:m="http://schemas.openxmlformats.org/officeDocument/2006/math" xmlns:v="urn:schemas-microsoft-com:vml" xmlns:wp14="http://schemas.microsoft.com/office/word/2010/wordprocessingDrawing" xmlns:wp="http://schemas.openxmlformats.org/drawingml/2006/wordprocessingDrawing" xmlns:w10="urn:schemas-microsoft-com:office:word" xmlns:w="http://schemas.openxmlformats.org/wordprocessingml/2006/main" xmlns:w14="http://schemas.microsoft.com/office/word/2010/wordml" xmlns:w15="http://schemas.microsoft.com/office/word/2012/wordml" xmlns:wpg="http://schemas.microsoft.com/office/word/2010/wordprocessingGroup" xmlns:wpi="http://schemas.microsoft.com/office/word/2010/wordprocessingInk" xmlns:wne="http://schemas.microsoft.com/office/word/2006/wordml" xmlns:wps="http://schemas.microsoft.com/office/word/2010/wordprocessingShape" mc:Ignorable="w14 w15 wp14">
+<w:ftr xmlns:wpc="http://schemas.microsoft.com/office/word/2010/wordprocessingCanvas" xmlns:cx="http://schemas.microsoft.com/office/drawing/2014/chartex" xmlns:cx1="http://schemas.microsoft.com/office/drawing/2015/9/8/chartex" xmlns:cx2="http://schemas.microsoft.com/office/drawing/2015/10/21/chartex" xmlns:mc="http://schemas.openxmlformats.org/markup-compatibility/2006" xmlns:o="urn:schemas-microsoft-com:office:office" xmlns:r="http://schemas.openxmlformats.org/officeDocument/2006/relationships" xmlns:m="http://schemas.openxmlformats.org/officeDocument/2006/math" xmlns:v="urn:schemas-microsoft-com:vml" xmlns:wp14="http://schemas.microsoft.com/office/word/2010/wordprocessingDrawing" xmlns:wp="http://schemas.openxmlformats.org/drawingml/2006/wordprocessingDrawing" xmlns:w10="urn:schemas-microsoft-com:office:word" xmlns:w="http://schemas.openxmlformats.org/wordprocessingml/2006/main" xmlns:w14="http://schemas.microsoft.com/office/word/2010/wordml" xmlns:w15="http://schemas.microsoft.com/office/word/2012/wordml" xmlns:w16se="http://schemas.microsoft.com/office/word/2015/wordml/symex" xmlns:wpg="http://schemas.microsoft.com/office/word/2010/wordprocessingGroup" xmlns:wpi="http://schemas.microsoft.com/office/word/2010/wordprocessingInk" xmlns:wne="http://schemas.microsoft.com/office/word/2006/wordml" xmlns:wps="http://schemas.microsoft.com/office/word/2010/wordprocessingShape" mc:Ignorable="w14 w15 w16se wp14">
   <w:p>
     <w:pPr>
       <w:pStyle w:val="Footer"/>
@@ -2610,7 +2641,7 @@
 </file>
 
 <file path=word/footer2.xml><?xml version="1.0" encoding="utf-8"?>
-<w:ftr xmlns:wpc="http://schemas.microsoft.com/office/word/2010/wordprocessingCanvas" xmlns:mc="http://schemas.openxmlformats.org/markup-compatibility/2006" xmlns:o="urn:schemas-microsoft-com:office:office" xmlns:r="http://schemas.openxmlformats.org/officeDocument/2006/relationships" xmlns:m="http://schemas.openxmlformats.org/officeDocument/2006/math" xmlns:v="urn:schemas-microsoft-com:vml" xmlns:wp14="http://schemas.microsoft.com/office/word/2010/wordprocessingDrawing" xmlns:wp="http://schemas.openxmlformats.org/drawingml/2006/wordprocessingDrawing" xmlns:w10="urn:schemas-microsoft-com:office:word" xmlns:w="http://schemas.openxmlformats.org/wordprocessingml/2006/main" xmlns:w14="http://schemas.microsoft.com/office/word/2010/wordml" xmlns:w15="http://schemas.microsoft.com/office/word/2012/wordml" xmlns:wpg="http://schemas.microsoft.com/office/word/2010/wordprocessingGroup" xmlns:wpi="http://schemas.microsoft.com/office/word/2010/wordprocessingInk" xmlns:wne="http://schemas.microsoft.com/office/word/2006/wordml" xmlns:wps="http://schemas.microsoft.com/office/word/2010/wordprocessingShape" mc:Ignorable="w14 w15 wp14">
+<w:ftr xmlns:wpc="http://schemas.microsoft.com/office/word/2010/wordprocessingCanvas" xmlns:cx="http://schemas.microsoft.com/office/drawing/2014/chartex" xmlns:cx1="http://schemas.microsoft.com/office/drawing/2015/9/8/chartex" xmlns:cx2="http://schemas.microsoft.com/office/drawing/2015/10/21/chartex" xmlns:mc="http://schemas.openxmlformats.org/markup-compatibility/2006" xmlns:o="urn:schemas-microsoft-com:office:office" xmlns:r="http://schemas.openxmlformats.org/officeDocument/2006/relationships" xmlns:m="http://schemas.openxmlformats.org/officeDocument/2006/math" xmlns:v="urn:schemas-microsoft-com:vml" xmlns:wp14="http://schemas.microsoft.com/office/word/2010/wordprocessingDrawing" xmlns:wp="http://schemas.openxmlformats.org/drawingml/2006/wordprocessingDrawing" xmlns:w10="urn:schemas-microsoft-com:office:word" xmlns:w="http://schemas.openxmlformats.org/wordprocessingml/2006/main" xmlns:w14="http://schemas.microsoft.com/office/word/2010/wordml" xmlns:w15="http://schemas.microsoft.com/office/word/2012/wordml" xmlns:w16se="http://schemas.microsoft.com/office/word/2015/wordml/symex" xmlns:wpg="http://schemas.microsoft.com/office/word/2010/wordprocessingGroup" xmlns:wpi="http://schemas.microsoft.com/office/word/2010/wordprocessingInk" xmlns:wne="http://schemas.microsoft.com/office/word/2006/wordml" xmlns:wps="http://schemas.microsoft.com/office/word/2010/wordprocessingShape" mc:Ignorable="w14 w15 w16se wp14">
   <w:tbl>
     <w:tblPr>
       <w:tblW w:w="0" w:type="auto"/>
@@ -2696,7 +2727,7 @@
 </file>
 
 <file path=word/footnotes.xml><?xml version="1.0" encoding="utf-8"?>
-<w:footnotes xmlns:wpc="http://schemas.microsoft.com/office/word/2010/wordprocessingCanvas" xmlns:mc="http://schemas.openxmlformats.org/markup-compatibility/2006" xmlns:o="urn:schemas-microsoft-com:office:office" xmlns:r="http://schemas.openxmlformats.org/officeDocument/2006/relationships" xmlns:m="http://schemas.openxmlformats.org/officeDocument/2006/math" xmlns:v="urn:schemas-microsoft-com:vml" xmlns:wp14="http://schemas.microsoft.com/office/word/2010/wordprocessingDrawing" xmlns:wp="http://schemas.openxmlformats.org/drawingml/2006/wordprocessingDrawing" xmlns:w10="urn:schemas-microsoft-com:office:word" xmlns:w="http://schemas.openxmlformats.org/wordprocessingml/2006/main" xmlns:w14="http://schemas.microsoft.com/office/word/2010/wordml" xmlns:w15="http://schemas.microsoft.com/office/word/2012/wordml" xmlns:wpg="http://schemas.microsoft.com/office/word/2010/wordprocessingGroup" xmlns:wpi="http://schemas.microsoft.com/office/word/2010/wordprocessingInk" xmlns:wne="http://schemas.microsoft.com/office/word/2006/wordml" xmlns:wps="http://schemas.microsoft.com/office/word/2010/wordprocessingShape" mc:Ignorable="w14 w15 wp14">
+<w:footnotes xmlns:wpc="http://schemas.microsoft.com/office/word/2010/wordprocessingCanvas" xmlns:cx="http://schemas.microsoft.com/office/drawing/2014/chartex" xmlns:cx1="http://schemas.microsoft.com/office/drawing/2015/9/8/chartex" xmlns:cx2="http://schemas.microsoft.com/office/drawing/2015/10/21/chartex" xmlns:mc="http://schemas.openxmlformats.org/markup-compatibility/2006" xmlns:o="urn:schemas-microsoft-com:office:office" xmlns:r="http://schemas.openxmlformats.org/officeDocument/2006/relationships" xmlns:m="http://schemas.openxmlformats.org/officeDocument/2006/math" xmlns:v="urn:schemas-microsoft-com:vml" xmlns:wp14="http://schemas.microsoft.com/office/word/2010/wordprocessingDrawing" xmlns:wp="http://schemas.openxmlformats.org/drawingml/2006/wordprocessingDrawing" xmlns:w10="urn:schemas-microsoft-com:office:word" xmlns:w="http://schemas.openxmlformats.org/wordprocessingml/2006/main" xmlns:w14="http://schemas.microsoft.com/office/word/2010/wordml" xmlns:w15="http://schemas.microsoft.com/office/word/2012/wordml" xmlns:w16se="http://schemas.microsoft.com/office/word/2015/wordml/symex" xmlns:wpg="http://schemas.microsoft.com/office/word/2010/wordprocessingGroup" xmlns:wpi="http://schemas.microsoft.com/office/word/2010/wordprocessingInk" xmlns:wne="http://schemas.microsoft.com/office/word/2006/wordml" xmlns:wps="http://schemas.microsoft.com/office/word/2010/wordprocessingShape" mc:Ignorable="w14 w15 w16se wp14">
   <w:footnote w:type="separator" w:id="-1">
     <w:p>
       <w:r>
@@ -2715,7 +2746,7 @@
 </file>
 
 <file path=word/header1.xml><?xml version="1.0" encoding="utf-8"?>
-<w:hdr xmlns:wpc="http://schemas.microsoft.com/office/word/2010/wordprocessingCanvas" xmlns:mc="http://schemas.openxmlformats.org/markup-compatibility/2006" xmlns:o="urn:schemas-microsoft-com:office:office" xmlns:r="http://schemas.openxmlformats.org/officeDocument/2006/relationships" xmlns:m="http://schemas.openxmlformats.org/officeDocument/2006/math" xmlns:v="urn:schemas-microsoft-com:vml" xmlns:wp14="http://schemas.microsoft.com/office/word/2010/wordprocessingDrawing" xmlns:wp="http://schemas.openxmlformats.org/drawingml/2006/wordprocessingDrawing" xmlns:w10="urn:schemas-microsoft-com:office:word" xmlns:w="http://schemas.openxmlformats.org/wordprocessingml/2006/main" xmlns:w14="http://schemas.microsoft.com/office/word/2010/wordml" xmlns:w15="http://schemas.microsoft.com/office/word/2012/wordml" xmlns:wpg="http://schemas.microsoft.com/office/word/2010/wordprocessingGroup" xmlns:wpi="http://schemas.microsoft.com/office/word/2010/wordprocessingInk" xmlns:wne="http://schemas.microsoft.com/office/word/2006/wordml" xmlns:wps="http://schemas.microsoft.com/office/word/2010/wordprocessingShape" mc:Ignorable="w14 w15 wp14">
+<w:hdr xmlns:wpc="http://schemas.microsoft.com/office/word/2010/wordprocessingCanvas" xmlns:cx="http://schemas.microsoft.com/office/drawing/2014/chartex" xmlns:cx1="http://schemas.microsoft.com/office/drawing/2015/9/8/chartex" xmlns:cx2="http://schemas.microsoft.com/office/drawing/2015/10/21/chartex" xmlns:mc="http://schemas.openxmlformats.org/markup-compatibility/2006" xmlns:o="urn:schemas-microsoft-com:office:office" xmlns:r="http://schemas.openxmlformats.org/officeDocument/2006/relationships" xmlns:m="http://schemas.openxmlformats.org/officeDocument/2006/math" xmlns:v="urn:schemas-microsoft-com:vml" xmlns:wp14="http://schemas.microsoft.com/office/word/2010/wordprocessingDrawing" xmlns:wp="http://schemas.openxmlformats.org/drawingml/2006/wordprocessingDrawing" xmlns:w10="urn:schemas-microsoft-com:office:word" xmlns:w="http://schemas.openxmlformats.org/wordprocessingml/2006/main" xmlns:w14="http://schemas.microsoft.com/office/word/2010/wordml" xmlns:w15="http://schemas.microsoft.com/office/word/2012/wordml" xmlns:w16se="http://schemas.microsoft.com/office/word/2015/wordml/symex" xmlns:wpg="http://schemas.microsoft.com/office/word/2010/wordprocessingGroup" xmlns:wpi="http://schemas.microsoft.com/office/word/2010/wordprocessingInk" xmlns:wne="http://schemas.microsoft.com/office/word/2006/wordml" xmlns:wps="http://schemas.microsoft.com/office/word/2010/wordprocessingShape" mc:Ignorable="w14 w15 w16se wp14">
   <w:p>
     <w:pPr>
       <w:pStyle w:val="Header"/>
@@ -2791,7 +2822,7 @@
 </file>
 
 <file path=word/numbering.xml><?xml version="1.0" encoding="utf-8"?>
-<w:numbering xmlns:wpc="http://schemas.microsoft.com/office/word/2010/wordprocessingCanvas" xmlns:mc="http://schemas.openxmlformats.org/markup-compatibility/2006" xmlns:o="urn:schemas-microsoft-com:office:office" xmlns:r="http://schemas.openxmlformats.org/officeDocument/2006/relationships" xmlns:m="http://schemas.openxmlformats.org/officeDocument/2006/math" xmlns:v="urn:schemas-microsoft-com:vml" xmlns:wp14="http://schemas.microsoft.com/office/word/2010/wordprocessingDrawing" xmlns:wp="http://schemas.openxmlformats.org/drawingml/2006/wordprocessingDrawing" xmlns:w10="urn:schemas-microsoft-com:office:word" xmlns:w="http://schemas.openxmlformats.org/wordprocessingml/2006/main" xmlns:w14="http://schemas.microsoft.com/office/word/2010/wordml" xmlns:w15="http://schemas.microsoft.com/office/word/2012/wordml" xmlns:wpg="http://schemas.microsoft.com/office/word/2010/wordprocessingGroup" xmlns:wpi="http://schemas.microsoft.com/office/word/2010/wordprocessingInk" xmlns:wne="http://schemas.microsoft.com/office/word/2006/wordml" xmlns:wps="http://schemas.microsoft.com/office/word/2010/wordprocessingShape" mc:Ignorable="w14 w15 wp14">
+<w:numbering xmlns:wpc="http://schemas.microsoft.com/office/word/2010/wordprocessingCanvas" xmlns:cx="http://schemas.microsoft.com/office/drawing/2014/chartex" xmlns:cx1="http://schemas.microsoft.com/office/drawing/2015/9/8/chartex" xmlns:cx2="http://schemas.microsoft.com/office/drawing/2015/10/21/chartex" xmlns:mc="http://schemas.openxmlformats.org/markup-compatibility/2006" xmlns:o="urn:schemas-microsoft-com:office:office" xmlns:r="http://schemas.openxmlformats.org/officeDocument/2006/relationships" xmlns:m="http://schemas.openxmlformats.org/officeDocument/2006/math" xmlns:v="urn:schemas-microsoft-com:vml" xmlns:wp14="http://schemas.microsoft.com/office/word/2010/wordprocessingDrawing" xmlns:wp="http://schemas.openxmlformats.org/drawingml/2006/wordprocessingDrawing" xmlns:w10="urn:schemas-microsoft-com:office:word" xmlns:w="http://schemas.openxmlformats.org/wordprocessingml/2006/main" xmlns:w14="http://schemas.microsoft.com/office/word/2010/wordml" xmlns:w15="http://schemas.microsoft.com/office/word/2012/wordml" xmlns:w16se="http://schemas.microsoft.com/office/word/2015/wordml/symex" xmlns:wpg="http://schemas.microsoft.com/office/word/2010/wordprocessingGroup" xmlns:wpi="http://schemas.microsoft.com/office/word/2010/wordprocessingInk" xmlns:wne="http://schemas.microsoft.com/office/word/2006/wordml" xmlns:wps="http://schemas.microsoft.com/office/word/2010/wordprocessingShape" mc:Ignorable="w14 w15 w16se wp14">
   <w:abstractNum w:abstractNumId="0" w15:restartNumberingAfterBreak="0">
     <w:nsid w:val="0A922710"/>
     <w:multiLevelType w:val="singleLevel"/>
@@ -2846,7 +2877,7 @@
 </file>
 
 <file path=word/styles.xml><?xml version="1.0" encoding="utf-8"?>
-<w:styles xmlns:mc="http://schemas.openxmlformats.org/markup-compatibility/2006" xmlns:r="http://schemas.openxmlformats.org/officeDocument/2006/relationships" xmlns:w="http://schemas.openxmlformats.org/wordprocessingml/2006/main" xmlns:w14="http://schemas.microsoft.com/office/word/2010/wordml" xmlns:w15="http://schemas.microsoft.com/office/word/2012/wordml" mc:Ignorable="w14 w15">
+<w:styles xmlns:mc="http://schemas.openxmlformats.org/markup-compatibility/2006" xmlns:r="http://schemas.openxmlformats.org/officeDocument/2006/relationships" xmlns:w="http://schemas.openxmlformats.org/wordprocessingml/2006/main" xmlns:w14="http://schemas.microsoft.com/office/word/2010/wordml" xmlns:w15="http://schemas.microsoft.com/office/word/2012/wordml" xmlns:w16se="http://schemas.microsoft.com/office/word/2015/wordml/symex" mc:Ignorable="w14 w15 w16se">
   <w:docDefaults>
     <w:rPrDefault>
       <w:rPr>
@@ -2856,7 +2887,7 @@
     </w:rPrDefault>
     <w:pPrDefault/>
   </w:docDefaults>
-  <w:latentStyles w:defLockedState="0" w:defUIPriority="99" w:defSemiHidden="0" w:defUnhideWhenUsed="0" w:defQFormat="0" w:count="371">
+  <w:latentStyles w:defLockedState="0" w:defUIPriority="99" w:defSemiHidden="0" w:defUnhideWhenUsed="0" w:defQFormat="0" w:count="372">
     <w:lsdException w:name="Normal" w:uiPriority="0" w:qFormat="1"/>
     <w:lsdException w:name="heading 1" w:uiPriority="9" w:qFormat="1"/>
     <w:lsdException w:name="heading 2" w:semiHidden="1" w:uiPriority="9" w:unhideWhenUsed="1" w:qFormat="1"/>
@@ -2962,7 +2993,6 @@
     <w:lsdException w:name="HTML Sample" w:semiHidden="1" w:unhideWhenUsed="1"/>
     <w:lsdException w:name="HTML Typewriter" w:semiHidden="1" w:unhideWhenUsed="1"/>
     <w:lsdException w:name="HTML Variable" w:semiHidden="1" w:unhideWhenUsed="1"/>
-    <w:lsdException w:name="Normal Table" w:semiHidden="1" w:unhideWhenUsed="1"/>
     <w:lsdException w:name="annotation subject" w:semiHidden="1" w:unhideWhenUsed="1"/>
     <w:lsdException w:name="No List" w:semiHidden="1" w:unhideWhenUsed="1"/>
     <w:lsdException w:name="Outline List 1" w:semiHidden="1" w:unhideWhenUsed="1"/>
@@ -3009,10 +3039,8 @@
     <w:lsdException w:name="Table Subtle 2" w:semiHidden="1" w:unhideWhenUsed="1"/>
     <w:lsdException w:name="Table Web 1" w:semiHidden="1" w:unhideWhenUsed="1"/>
     <w:lsdException w:name="Table Web 2" w:semiHidden="1" w:unhideWhenUsed="1"/>
-    <w:lsdException w:name="Table Web 3" w:semiHidden="1" w:unhideWhenUsed="1"/>
     <w:lsdException w:name="Balloon Text" w:semiHidden="1" w:unhideWhenUsed="1"/>
     <w:lsdException w:name="Table Grid" w:uiPriority="39"/>
-    <w:lsdException w:name="Table Theme" w:semiHidden="1" w:unhideWhenUsed="1"/>
     <w:lsdException w:name="Placeholder Text" w:semiHidden="1"/>
     <w:lsdException w:name="No Spacing" w:uiPriority="1" w:qFormat="1"/>
     <w:lsdException w:name="Light Shading" w:uiPriority="60"/>
@@ -3228,6 +3256,7 @@
     <w:lsdException w:name="List Table 5 Dark Accent 6" w:uiPriority="50"/>
     <w:lsdException w:name="List Table 6 Colorful Accent 6" w:uiPriority="51"/>
     <w:lsdException w:name="List Table 7 Colorful Accent 6" w:uiPriority="52"/>
+    <w:lsdException w:name="Mention" w:semiHidden="1" w:unhideWhenUsed="1"/>
   </w:latentStyles>
   <w:style w:type="paragraph" w:default="1" w:styleId="Normal">
     <w:name w:val="Normal"/>

</xml_diff>

<commit_message>
QP - Project Contractual Information
</commit_message>
<xml_diff>
--- a/Documentation/MCSPROJ/Needed Documents/Quality Plan.docx
+++ b/Documentation/MCSPROJ/Needed Documents/Quality Plan.docx
@@ -401,12 +401,13 @@
             <w:r>
               <w:rPr>
                 <w:rFonts w:ascii="Arial" w:hAnsi="Arial" w:cs="Arial"/>
-                <w:i/>
-                <w:sz w:val="24"/>
-                <w:szCs w:val="24"/>
-              </w:rPr>
-              <w:t>Name(s) and full details, i.e. address etc., of PI(s) with contractual responsibility</w:t>
-            </w:r>
+                <w:sz w:val="24"/>
+                <w:szCs w:val="24"/>
+              </w:rPr>
+              <w:t>Mr. Manuel Sebastian Sanchez</w:t>
+            </w:r>
+            <w:bookmarkStart w:id="0" w:name="_GoBack"/>
+            <w:bookmarkEnd w:id="0"/>
           </w:p>
         </w:tc>
       </w:tr>
@@ -695,11 +696,10 @@
             <w:r>
               <w:rPr>
                 <w:rFonts w:ascii="Arial" w:hAnsi="Arial" w:cs="Arial"/>
-                <w:i/>
-                <w:sz w:val="24"/>
-                <w:szCs w:val="24"/>
-              </w:rPr>
-              <w:t>Name and position of senior management having overall responsibility for the project and management and nominated deputy</w:t>
+                <w:sz w:val="24"/>
+                <w:szCs w:val="24"/>
+              </w:rPr>
+              <w:t>Hannah Mae E. Reyes</w:t>
             </w:r>
           </w:p>
         </w:tc>
@@ -886,8 +886,19 @@
                 <w:sz w:val="24"/>
                 <w:szCs w:val="24"/>
               </w:rPr>
-              <w:t>Names and titles of all other team members (technical and administrative) and a description of their duties</w:t>
-            </w:r>
+              <w:t xml:space="preserve">Hannah Mae E. </w:t>
+            </w:r>
+            <w:proofErr w:type="spellStart"/>
+            <w:r>
+              <w:rPr>
+                <w:rFonts w:ascii="Arial" w:hAnsi="Arial" w:cs="Arial"/>
+                <w:i/>
+                <w:sz w:val="24"/>
+                <w:szCs w:val="24"/>
+              </w:rPr>
+              <w:t>REyes</w:t>
+            </w:r>
+            <w:proofErr w:type="spellEnd"/>
             <w:r>
               <w:rPr>
                 <w:rFonts w:ascii="Arial" w:hAnsi="Arial" w:cs="Arial"/>
@@ -1051,11 +1062,28 @@
             <w:r>
               <w:rPr>
                 <w:rFonts w:ascii="Arial" w:hAnsi="Arial" w:cs="Arial"/>
-                <w:i/>
-                <w:sz w:val="24"/>
-                <w:szCs w:val="24"/>
-              </w:rPr>
-              <w:t>Names of staff responsible for technical review (checking and approval) of procedures, deliverables, etc.</w:t>
+                <w:sz w:val="24"/>
+                <w:szCs w:val="24"/>
+              </w:rPr>
+              <w:t xml:space="preserve">Mr. </w:t>
+            </w:r>
+            <w:proofErr w:type="spellStart"/>
+            <w:r>
+              <w:rPr>
+                <w:rFonts w:ascii="Arial" w:hAnsi="Arial" w:cs="Arial"/>
+                <w:sz w:val="24"/>
+                <w:szCs w:val="24"/>
+              </w:rPr>
+              <w:t>Jojo</w:t>
+            </w:r>
+            <w:proofErr w:type="spellEnd"/>
+            <w:r>
+              <w:rPr>
+                <w:rFonts w:ascii="Arial" w:hAnsi="Arial" w:cs="Arial"/>
+                <w:sz w:val="24"/>
+                <w:szCs w:val="24"/>
+              </w:rPr>
+              <w:t xml:space="preserve"> F. Castillo</w:t>
             </w:r>
             <w:r>
               <w:rPr>
@@ -2450,8 +2478,6 @@
           <w:szCs w:val="24"/>
         </w:rPr>
       </w:pPr>
-      <w:bookmarkStart w:id="0" w:name="_GoBack"/>
-      <w:bookmarkEnd w:id="0"/>
     </w:p>
     <w:p>
       <w:pPr>
@@ -2696,7 +2722,7 @@
               <w:rStyle w:val="PageNumber"/>
               <w:noProof/>
             </w:rPr>
-            <w:t>6</w:t>
+            <w:t>1</w:t>
           </w:r>
           <w:r>
             <w:rPr>

</xml_diff>

<commit_message>
QMP - Principal Investigator
</commit_message>
<xml_diff>
--- a/Documentation/MCSPROJ/Needed Documents/Quality Plan.docx
+++ b/Documentation/MCSPROJ/Needed Documents/Quality Plan.docx
@@ -1,6 +1,6 @@
 
 <file path=word/document.xml><?xml version="1.0" encoding="utf-8"?>
-<w:document xmlns:wpc="http://schemas.microsoft.com/office/word/2010/wordprocessingCanvas" xmlns:mc="http://schemas.openxmlformats.org/markup-compatibility/2006" xmlns:o="urn:schemas-microsoft-com:office:office" xmlns:r="http://schemas.openxmlformats.org/officeDocument/2006/relationships" xmlns:m="http://schemas.openxmlformats.org/officeDocument/2006/math" xmlns:v="urn:schemas-microsoft-com:vml" xmlns:wp14="http://schemas.microsoft.com/office/word/2010/wordprocessingDrawing" xmlns:wp="http://schemas.openxmlformats.org/drawingml/2006/wordprocessingDrawing" xmlns:w10="urn:schemas-microsoft-com:office:word" xmlns:w="http://schemas.openxmlformats.org/wordprocessingml/2006/main" xmlns:w14="http://schemas.microsoft.com/office/word/2010/wordml" xmlns:w15="http://schemas.microsoft.com/office/word/2012/wordml" xmlns:wpg="http://schemas.microsoft.com/office/word/2010/wordprocessingGroup" xmlns:wpi="http://schemas.microsoft.com/office/word/2010/wordprocessingInk" xmlns:wne="http://schemas.microsoft.com/office/word/2006/wordml" xmlns:wps="http://schemas.microsoft.com/office/word/2010/wordprocessingShape" mc:Ignorable="w14 w15 wp14">
+<w:document xmlns:wpc="http://schemas.microsoft.com/office/word/2010/wordprocessingCanvas" xmlns:cx="http://schemas.microsoft.com/office/drawing/2014/chartex" xmlns:cx1="http://schemas.microsoft.com/office/drawing/2015/9/8/chartex" xmlns:cx2="http://schemas.microsoft.com/office/drawing/2015/10/21/chartex" xmlns:mc="http://schemas.openxmlformats.org/markup-compatibility/2006" xmlns:o="urn:schemas-microsoft-com:office:office" xmlns:r="http://schemas.openxmlformats.org/officeDocument/2006/relationships" xmlns:m="http://schemas.openxmlformats.org/officeDocument/2006/math" xmlns:v="urn:schemas-microsoft-com:vml" xmlns:wp14="http://schemas.microsoft.com/office/word/2010/wordprocessingDrawing" xmlns:wp="http://schemas.openxmlformats.org/drawingml/2006/wordprocessingDrawing" xmlns:w10="urn:schemas-microsoft-com:office:word" xmlns:w="http://schemas.openxmlformats.org/wordprocessingml/2006/main" xmlns:w14="http://schemas.microsoft.com/office/word/2010/wordml" xmlns:w15="http://schemas.microsoft.com/office/word/2012/wordml" xmlns:w16se="http://schemas.microsoft.com/office/word/2015/wordml/symex" xmlns:wpg="http://schemas.microsoft.com/office/word/2010/wordprocessingGroup" xmlns:wpi="http://schemas.microsoft.com/office/word/2010/wordprocessingInk" xmlns:wne="http://schemas.microsoft.com/office/word/2006/wordml" xmlns:wps="http://schemas.microsoft.com/office/word/2010/wordprocessingShape" mc:Ignorable="w14 w15 w16se wp14">
   <w:body>
     <w:p>
       <w:pPr>
@@ -231,15 +231,16 @@
                 <w:szCs w:val="24"/>
               </w:rPr>
             </w:pPr>
-            <w:r>
-              <w:rPr>
-                <w:rFonts w:ascii="Arial" w:hAnsi="Arial" w:cs="Arial"/>
-                <w:i/>
+            <w:bookmarkStart w:id="0" w:name="_GoBack"/>
+            <w:r>
+              <w:rPr>
+                <w:rFonts w:ascii="Arial" w:hAnsi="Arial" w:cs="Arial"/>
                 <w:sz w:val="24"/>
                 <w:szCs w:val="24"/>
               </w:rPr>
               <w:t>Resort Reservation System</w:t>
             </w:r>
+            <w:bookmarkEnd w:id="0"/>
           </w:p>
         </w:tc>
       </w:tr>
@@ -404,39 +405,27 @@
               <w:jc w:val="both"/>
               <w:rPr>
                 <w:rFonts w:ascii="Arial" w:hAnsi="Arial" w:cs="Arial"/>
-                <w:i/>
-                <w:sz w:val="24"/>
-                <w:szCs w:val="24"/>
-              </w:rPr>
-            </w:pPr>
-            <w:r>
-              <w:rPr>
-                <w:rFonts w:ascii="Arial" w:hAnsi="Arial" w:cs="Arial"/>
-                <w:i/>
-                <w:sz w:val="24"/>
-                <w:szCs w:val="24"/>
-              </w:rPr>
-              <w:t>Resort Reservation System Team</w:t>
-            </w:r>
-          </w:p>
-          <w:p>
-            <w:pPr>
-              <w:spacing w:after="120" w:line="360" w:lineRule="auto"/>
-              <w:jc w:val="both"/>
-              <w:rPr>
-                <w:rFonts w:ascii="Arial" w:hAnsi="Arial" w:cs="Arial"/>
-                <w:sz w:val="24"/>
-                <w:szCs w:val="24"/>
-              </w:rPr>
-            </w:pPr>
-            <w:r>
-              <w:rPr>
-                <w:rFonts w:ascii="Arial" w:hAnsi="Arial" w:cs="Arial"/>
-                <w:i/>
-                <w:sz w:val="24"/>
-                <w:szCs w:val="24"/>
-              </w:rPr>
-              <w:t>Name(s) and full details, i.e. address etc., of PI(s) with contractual responsibility</w:t>
+                <w:sz w:val="24"/>
+                <w:szCs w:val="24"/>
+              </w:rPr>
+            </w:pPr>
+            <w:proofErr w:type="spellStart"/>
+            <w:r>
+              <w:rPr>
+                <w:rFonts w:ascii="Arial" w:hAnsi="Arial" w:cs="Arial"/>
+                <w:sz w:val="24"/>
+                <w:szCs w:val="24"/>
+              </w:rPr>
+              <w:t>Calimbo</w:t>
+            </w:r>
+            <w:proofErr w:type="spellEnd"/>
+            <w:r>
+              <w:rPr>
+                <w:rFonts w:ascii="Arial" w:hAnsi="Arial" w:cs="Arial"/>
+                <w:sz w:val="24"/>
+                <w:szCs w:val="24"/>
+              </w:rPr>
+              <w:t xml:space="preserve"> Family</w:t>
             </w:r>
           </w:p>
         </w:tc>
@@ -2976,25 +2965,14 @@
           <w:szCs w:val="24"/>
         </w:rPr>
       </w:pPr>
-      <w:proofErr w:type="gramStart"/>
-      <w:r>
-        <w:rPr>
-          <w:rFonts w:ascii="Arial" w:hAnsi="Arial" w:cs="Arial"/>
-          <w:i/>
-          <w:sz w:val="24"/>
-          <w:szCs w:val="24"/>
-        </w:rPr>
-        <w:t>specialist</w:t>
-      </w:r>
-      <w:proofErr w:type="gramEnd"/>
-      <w:r>
-        <w:rPr>
-          <w:rFonts w:ascii="Arial" w:hAnsi="Arial" w:cs="Arial"/>
-          <w:i/>
-          <w:sz w:val="24"/>
-          <w:szCs w:val="24"/>
-        </w:rPr>
-        <w:t xml:space="preserve"> statistical techniques required.</w:t>
+      <w:r>
+        <w:rPr>
+          <w:rFonts w:ascii="Arial" w:hAnsi="Arial" w:cs="Arial"/>
+          <w:i/>
+          <w:sz w:val="24"/>
+          <w:szCs w:val="24"/>
+        </w:rPr>
+        <w:t>specialist statistical techniques required.</w:t>
       </w:r>
     </w:p>
     <w:p>
@@ -3329,8 +3307,6 @@
           <w:szCs w:val="24"/>
         </w:rPr>
       </w:pPr>
-      <w:bookmarkStart w:id="0" w:name="_GoBack"/>
-      <w:bookmarkEnd w:id="0"/>
     </w:p>
     <w:sectPr>
       <w:headerReference w:type="default" r:id="rId8"/>
@@ -3346,7 +3322,7 @@
 </file>
 
 <file path=word/endnotes.xml><?xml version="1.0" encoding="utf-8"?>
-<w:endnotes xmlns:wpc="http://schemas.microsoft.com/office/word/2010/wordprocessingCanvas" xmlns:mc="http://schemas.openxmlformats.org/markup-compatibility/2006" xmlns:o="urn:schemas-microsoft-com:office:office" xmlns:r="http://schemas.openxmlformats.org/officeDocument/2006/relationships" xmlns:m="http://schemas.openxmlformats.org/officeDocument/2006/math" xmlns:v="urn:schemas-microsoft-com:vml" xmlns:wp14="http://schemas.microsoft.com/office/word/2010/wordprocessingDrawing" xmlns:wp="http://schemas.openxmlformats.org/drawingml/2006/wordprocessingDrawing" xmlns:w10="urn:schemas-microsoft-com:office:word" xmlns:w="http://schemas.openxmlformats.org/wordprocessingml/2006/main" xmlns:w14="http://schemas.microsoft.com/office/word/2010/wordml" xmlns:w15="http://schemas.microsoft.com/office/word/2012/wordml" xmlns:wpg="http://schemas.microsoft.com/office/word/2010/wordprocessingGroup" xmlns:wpi="http://schemas.microsoft.com/office/word/2010/wordprocessingInk" xmlns:wne="http://schemas.microsoft.com/office/word/2006/wordml" xmlns:wps="http://schemas.microsoft.com/office/word/2010/wordprocessingShape" mc:Ignorable="w14 w15 wp14">
+<w:endnotes xmlns:wpc="http://schemas.microsoft.com/office/word/2010/wordprocessingCanvas" xmlns:cx="http://schemas.microsoft.com/office/drawing/2014/chartex" xmlns:cx1="http://schemas.microsoft.com/office/drawing/2015/9/8/chartex" xmlns:cx2="http://schemas.microsoft.com/office/drawing/2015/10/21/chartex" xmlns:mc="http://schemas.openxmlformats.org/markup-compatibility/2006" xmlns:o="urn:schemas-microsoft-com:office:office" xmlns:r="http://schemas.openxmlformats.org/officeDocument/2006/relationships" xmlns:m="http://schemas.openxmlformats.org/officeDocument/2006/math" xmlns:v="urn:schemas-microsoft-com:vml" xmlns:wp14="http://schemas.microsoft.com/office/word/2010/wordprocessingDrawing" xmlns:wp="http://schemas.openxmlformats.org/drawingml/2006/wordprocessingDrawing" xmlns:w10="urn:schemas-microsoft-com:office:word" xmlns:w="http://schemas.openxmlformats.org/wordprocessingml/2006/main" xmlns:w14="http://schemas.microsoft.com/office/word/2010/wordml" xmlns:w15="http://schemas.microsoft.com/office/word/2012/wordml" xmlns:w16se="http://schemas.microsoft.com/office/word/2015/wordml/symex" xmlns:wpg="http://schemas.microsoft.com/office/word/2010/wordprocessingGroup" xmlns:wpi="http://schemas.microsoft.com/office/word/2010/wordprocessingInk" xmlns:wne="http://schemas.microsoft.com/office/word/2006/wordml" xmlns:wps="http://schemas.microsoft.com/office/word/2010/wordprocessingShape" mc:Ignorable="w14 w15 w16se wp14">
   <w:endnote w:type="separator" w:id="-1">
     <w:p>
       <w:r>
@@ -3365,7 +3341,7 @@
 </file>
 
 <file path=word/footer1.xml><?xml version="1.0" encoding="utf-8"?>
-<w:ftr xmlns:wpc="http://schemas.microsoft.com/office/word/2010/wordprocessingCanvas" xmlns:mc="http://schemas.openxmlformats.org/markup-compatibility/2006" xmlns:o="urn:schemas-microsoft-com:office:office" xmlns:r="http://schemas.openxmlformats.org/officeDocument/2006/relationships" xmlns:m="http://schemas.openxmlformats.org/officeDocument/2006/math" xmlns:v="urn:schemas-microsoft-com:vml" xmlns:wp14="http://schemas.microsoft.com/office/word/2010/wordprocessingDrawing" xmlns:wp="http://schemas.openxmlformats.org/drawingml/2006/wordprocessingDrawing" xmlns:w10="urn:schemas-microsoft-com:office:word" xmlns:w="http://schemas.openxmlformats.org/wordprocessingml/2006/main" xmlns:w14="http://schemas.microsoft.com/office/word/2010/wordml" xmlns:w15="http://schemas.microsoft.com/office/word/2012/wordml" xmlns:wpg="http://schemas.microsoft.com/office/word/2010/wordprocessingGroup" xmlns:wpi="http://schemas.microsoft.com/office/word/2010/wordprocessingInk" xmlns:wne="http://schemas.microsoft.com/office/word/2006/wordml" xmlns:wps="http://schemas.microsoft.com/office/word/2010/wordprocessingShape" mc:Ignorable="w14 w15 wp14">
+<w:ftr xmlns:wpc="http://schemas.microsoft.com/office/word/2010/wordprocessingCanvas" xmlns:cx="http://schemas.microsoft.com/office/drawing/2014/chartex" xmlns:cx1="http://schemas.microsoft.com/office/drawing/2015/9/8/chartex" xmlns:cx2="http://schemas.microsoft.com/office/drawing/2015/10/21/chartex" xmlns:mc="http://schemas.openxmlformats.org/markup-compatibility/2006" xmlns:o="urn:schemas-microsoft-com:office:office" xmlns:r="http://schemas.openxmlformats.org/officeDocument/2006/relationships" xmlns:m="http://schemas.openxmlformats.org/officeDocument/2006/math" xmlns:v="urn:schemas-microsoft-com:vml" xmlns:wp14="http://schemas.microsoft.com/office/word/2010/wordprocessingDrawing" xmlns:wp="http://schemas.openxmlformats.org/drawingml/2006/wordprocessingDrawing" xmlns:w10="urn:schemas-microsoft-com:office:word" xmlns:w="http://schemas.openxmlformats.org/wordprocessingml/2006/main" xmlns:w14="http://schemas.microsoft.com/office/word/2010/wordml" xmlns:w15="http://schemas.microsoft.com/office/word/2012/wordml" xmlns:w16se="http://schemas.microsoft.com/office/word/2015/wordml/symex" xmlns:wpg="http://schemas.microsoft.com/office/word/2010/wordprocessingGroup" xmlns:wpi="http://schemas.microsoft.com/office/word/2010/wordprocessingInk" xmlns:wne="http://schemas.microsoft.com/office/word/2006/wordml" xmlns:wps="http://schemas.microsoft.com/office/word/2010/wordprocessingShape" mc:Ignorable="w14 w15 w16se wp14">
   <w:p>
     <w:pPr>
       <w:pStyle w:val="Footer"/>
@@ -3403,7 +3379,7 @@
 </file>
 
 <file path=word/footer2.xml><?xml version="1.0" encoding="utf-8"?>
-<w:ftr xmlns:wpc="http://schemas.microsoft.com/office/word/2010/wordprocessingCanvas" xmlns:mc="http://schemas.openxmlformats.org/markup-compatibility/2006" xmlns:o="urn:schemas-microsoft-com:office:office" xmlns:r="http://schemas.openxmlformats.org/officeDocument/2006/relationships" xmlns:m="http://schemas.openxmlformats.org/officeDocument/2006/math" xmlns:v="urn:schemas-microsoft-com:vml" xmlns:wp14="http://schemas.microsoft.com/office/word/2010/wordprocessingDrawing" xmlns:wp="http://schemas.openxmlformats.org/drawingml/2006/wordprocessingDrawing" xmlns:w10="urn:schemas-microsoft-com:office:word" xmlns:w="http://schemas.openxmlformats.org/wordprocessingml/2006/main" xmlns:w14="http://schemas.microsoft.com/office/word/2010/wordml" xmlns:w15="http://schemas.microsoft.com/office/word/2012/wordml" xmlns:wpg="http://schemas.microsoft.com/office/word/2010/wordprocessingGroup" xmlns:wpi="http://schemas.microsoft.com/office/word/2010/wordprocessingInk" xmlns:wne="http://schemas.microsoft.com/office/word/2006/wordml" xmlns:wps="http://schemas.microsoft.com/office/word/2010/wordprocessingShape" mc:Ignorable="w14 w15 wp14">
+<w:ftr xmlns:wpc="http://schemas.microsoft.com/office/word/2010/wordprocessingCanvas" xmlns:cx="http://schemas.microsoft.com/office/drawing/2014/chartex" xmlns:cx1="http://schemas.microsoft.com/office/drawing/2015/9/8/chartex" xmlns:cx2="http://schemas.microsoft.com/office/drawing/2015/10/21/chartex" xmlns:mc="http://schemas.openxmlformats.org/markup-compatibility/2006" xmlns:o="urn:schemas-microsoft-com:office:office" xmlns:r="http://schemas.openxmlformats.org/officeDocument/2006/relationships" xmlns:m="http://schemas.openxmlformats.org/officeDocument/2006/math" xmlns:v="urn:schemas-microsoft-com:vml" xmlns:wp14="http://schemas.microsoft.com/office/word/2010/wordprocessingDrawing" xmlns:wp="http://schemas.openxmlformats.org/drawingml/2006/wordprocessingDrawing" xmlns:w10="urn:schemas-microsoft-com:office:word" xmlns:w="http://schemas.openxmlformats.org/wordprocessingml/2006/main" xmlns:w14="http://schemas.microsoft.com/office/word/2010/wordml" xmlns:w15="http://schemas.microsoft.com/office/word/2012/wordml" xmlns:w16se="http://schemas.microsoft.com/office/word/2015/wordml/symex" xmlns:wpg="http://schemas.microsoft.com/office/word/2010/wordprocessingGroup" xmlns:wpi="http://schemas.microsoft.com/office/word/2010/wordprocessingInk" xmlns:wne="http://schemas.microsoft.com/office/word/2006/wordml" xmlns:wps="http://schemas.microsoft.com/office/word/2010/wordprocessingShape" mc:Ignorable="w14 w15 w16se wp14">
   <w:tbl>
     <w:tblPr>
       <w:tblW w:w="0" w:type="auto"/>
@@ -3458,7 +3434,7 @@
               <w:rStyle w:val="PageNumber"/>
               <w:noProof/>
             </w:rPr>
-            <w:t>6</w:t>
+            <w:t>7</w:t>
           </w:r>
           <w:r>
             <w:rPr>
@@ -3489,7 +3465,7 @@
 </file>
 
 <file path=word/footnotes.xml><?xml version="1.0" encoding="utf-8"?>
-<w:footnotes xmlns:wpc="http://schemas.microsoft.com/office/word/2010/wordprocessingCanvas" xmlns:mc="http://schemas.openxmlformats.org/markup-compatibility/2006" xmlns:o="urn:schemas-microsoft-com:office:office" xmlns:r="http://schemas.openxmlformats.org/officeDocument/2006/relationships" xmlns:m="http://schemas.openxmlformats.org/officeDocument/2006/math" xmlns:v="urn:schemas-microsoft-com:vml" xmlns:wp14="http://schemas.microsoft.com/office/word/2010/wordprocessingDrawing" xmlns:wp="http://schemas.openxmlformats.org/drawingml/2006/wordprocessingDrawing" xmlns:w10="urn:schemas-microsoft-com:office:word" xmlns:w="http://schemas.openxmlformats.org/wordprocessingml/2006/main" xmlns:w14="http://schemas.microsoft.com/office/word/2010/wordml" xmlns:w15="http://schemas.microsoft.com/office/word/2012/wordml" xmlns:wpg="http://schemas.microsoft.com/office/word/2010/wordprocessingGroup" xmlns:wpi="http://schemas.microsoft.com/office/word/2010/wordprocessingInk" xmlns:wne="http://schemas.microsoft.com/office/word/2006/wordml" xmlns:wps="http://schemas.microsoft.com/office/word/2010/wordprocessingShape" mc:Ignorable="w14 w15 wp14">
+<w:footnotes xmlns:wpc="http://schemas.microsoft.com/office/word/2010/wordprocessingCanvas" xmlns:cx="http://schemas.microsoft.com/office/drawing/2014/chartex" xmlns:cx1="http://schemas.microsoft.com/office/drawing/2015/9/8/chartex" xmlns:cx2="http://schemas.microsoft.com/office/drawing/2015/10/21/chartex" xmlns:mc="http://schemas.openxmlformats.org/markup-compatibility/2006" xmlns:o="urn:schemas-microsoft-com:office:office" xmlns:r="http://schemas.openxmlformats.org/officeDocument/2006/relationships" xmlns:m="http://schemas.openxmlformats.org/officeDocument/2006/math" xmlns:v="urn:schemas-microsoft-com:vml" xmlns:wp14="http://schemas.microsoft.com/office/word/2010/wordprocessingDrawing" xmlns:wp="http://schemas.openxmlformats.org/drawingml/2006/wordprocessingDrawing" xmlns:w10="urn:schemas-microsoft-com:office:word" xmlns:w="http://schemas.openxmlformats.org/wordprocessingml/2006/main" xmlns:w14="http://schemas.microsoft.com/office/word/2010/wordml" xmlns:w15="http://schemas.microsoft.com/office/word/2012/wordml" xmlns:w16se="http://schemas.microsoft.com/office/word/2015/wordml/symex" xmlns:wpg="http://schemas.microsoft.com/office/word/2010/wordprocessingGroup" xmlns:wpi="http://schemas.microsoft.com/office/word/2010/wordprocessingInk" xmlns:wne="http://schemas.microsoft.com/office/word/2006/wordml" xmlns:wps="http://schemas.microsoft.com/office/word/2010/wordprocessingShape" mc:Ignorable="w14 w15 w16se wp14">
   <w:footnote w:type="separator" w:id="-1">
     <w:p>
       <w:r>
@@ -3508,7 +3484,7 @@
 </file>
 
 <file path=word/header1.xml><?xml version="1.0" encoding="utf-8"?>
-<w:hdr xmlns:wpc="http://schemas.microsoft.com/office/word/2010/wordprocessingCanvas" xmlns:mc="http://schemas.openxmlformats.org/markup-compatibility/2006" xmlns:o="urn:schemas-microsoft-com:office:office" xmlns:r="http://schemas.openxmlformats.org/officeDocument/2006/relationships" xmlns:m="http://schemas.openxmlformats.org/officeDocument/2006/math" xmlns:v="urn:schemas-microsoft-com:vml" xmlns:wp14="http://schemas.microsoft.com/office/word/2010/wordprocessingDrawing" xmlns:wp="http://schemas.openxmlformats.org/drawingml/2006/wordprocessingDrawing" xmlns:w10="urn:schemas-microsoft-com:office:word" xmlns:w="http://schemas.openxmlformats.org/wordprocessingml/2006/main" xmlns:w14="http://schemas.microsoft.com/office/word/2010/wordml" xmlns:w15="http://schemas.microsoft.com/office/word/2012/wordml" xmlns:wpg="http://schemas.microsoft.com/office/word/2010/wordprocessingGroup" xmlns:wpi="http://schemas.microsoft.com/office/word/2010/wordprocessingInk" xmlns:wne="http://schemas.microsoft.com/office/word/2006/wordml" xmlns:wps="http://schemas.microsoft.com/office/word/2010/wordprocessingShape" mc:Ignorable="w14 w15 wp14">
+<w:hdr xmlns:wpc="http://schemas.microsoft.com/office/word/2010/wordprocessingCanvas" xmlns:cx="http://schemas.microsoft.com/office/drawing/2014/chartex" xmlns:cx1="http://schemas.microsoft.com/office/drawing/2015/9/8/chartex" xmlns:cx2="http://schemas.microsoft.com/office/drawing/2015/10/21/chartex" xmlns:mc="http://schemas.openxmlformats.org/markup-compatibility/2006" xmlns:o="urn:schemas-microsoft-com:office:office" xmlns:r="http://schemas.openxmlformats.org/officeDocument/2006/relationships" xmlns:m="http://schemas.openxmlformats.org/officeDocument/2006/math" xmlns:v="urn:schemas-microsoft-com:vml" xmlns:wp14="http://schemas.microsoft.com/office/word/2010/wordprocessingDrawing" xmlns:wp="http://schemas.openxmlformats.org/drawingml/2006/wordprocessingDrawing" xmlns:w10="urn:schemas-microsoft-com:office:word" xmlns:w="http://schemas.openxmlformats.org/wordprocessingml/2006/main" xmlns:w14="http://schemas.microsoft.com/office/word/2010/wordml" xmlns:w15="http://schemas.microsoft.com/office/word/2012/wordml" xmlns:w16se="http://schemas.microsoft.com/office/word/2015/wordml/symex" xmlns:wpg="http://schemas.microsoft.com/office/word/2010/wordprocessingGroup" xmlns:wpi="http://schemas.microsoft.com/office/word/2010/wordprocessingInk" xmlns:wne="http://schemas.microsoft.com/office/word/2006/wordml" xmlns:wps="http://schemas.microsoft.com/office/word/2010/wordprocessingShape" mc:Ignorable="w14 w15 w16se wp14">
   <w:p>
     <w:pPr>
       <w:pStyle w:val="Header"/>
@@ -3584,7 +3560,7 @@
 </file>
 
 <file path=word/numbering.xml><?xml version="1.0" encoding="utf-8"?>
-<w:numbering xmlns:wpc="http://schemas.microsoft.com/office/word/2010/wordprocessingCanvas" xmlns:mc="http://schemas.openxmlformats.org/markup-compatibility/2006" xmlns:o="urn:schemas-microsoft-com:office:office" xmlns:r="http://schemas.openxmlformats.org/officeDocument/2006/relationships" xmlns:m="http://schemas.openxmlformats.org/officeDocument/2006/math" xmlns:v="urn:schemas-microsoft-com:vml" xmlns:wp14="http://schemas.microsoft.com/office/word/2010/wordprocessingDrawing" xmlns:wp="http://schemas.openxmlformats.org/drawingml/2006/wordprocessingDrawing" xmlns:w10="urn:schemas-microsoft-com:office:word" xmlns:w="http://schemas.openxmlformats.org/wordprocessingml/2006/main" xmlns:w14="http://schemas.microsoft.com/office/word/2010/wordml" xmlns:w15="http://schemas.microsoft.com/office/word/2012/wordml" xmlns:wpg="http://schemas.microsoft.com/office/word/2010/wordprocessingGroup" xmlns:wpi="http://schemas.microsoft.com/office/word/2010/wordprocessingInk" xmlns:wne="http://schemas.microsoft.com/office/word/2006/wordml" xmlns:wps="http://schemas.microsoft.com/office/word/2010/wordprocessingShape" mc:Ignorable="w14 w15 wp14">
+<w:numbering xmlns:wpc="http://schemas.microsoft.com/office/word/2010/wordprocessingCanvas" xmlns:cx="http://schemas.microsoft.com/office/drawing/2014/chartex" xmlns:cx1="http://schemas.microsoft.com/office/drawing/2015/9/8/chartex" xmlns:cx2="http://schemas.microsoft.com/office/drawing/2015/10/21/chartex" xmlns:mc="http://schemas.openxmlformats.org/markup-compatibility/2006" xmlns:o="urn:schemas-microsoft-com:office:office" xmlns:r="http://schemas.openxmlformats.org/officeDocument/2006/relationships" xmlns:m="http://schemas.openxmlformats.org/officeDocument/2006/math" xmlns:v="urn:schemas-microsoft-com:vml" xmlns:wp14="http://schemas.microsoft.com/office/word/2010/wordprocessingDrawing" xmlns:wp="http://schemas.openxmlformats.org/drawingml/2006/wordprocessingDrawing" xmlns:w10="urn:schemas-microsoft-com:office:word" xmlns:w="http://schemas.openxmlformats.org/wordprocessingml/2006/main" xmlns:w14="http://schemas.microsoft.com/office/word/2010/wordml" xmlns:w15="http://schemas.microsoft.com/office/word/2012/wordml" xmlns:w16se="http://schemas.microsoft.com/office/word/2015/wordml/symex" xmlns:wpg="http://schemas.microsoft.com/office/word/2010/wordprocessingGroup" xmlns:wpi="http://schemas.microsoft.com/office/word/2010/wordprocessingInk" xmlns:wne="http://schemas.microsoft.com/office/word/2006/wordml" xmlns:wps="http://schemas.microsoft.com/office/word/2010/wordprocessingShape" mc:Ignorable="w14 w15 w16se wp14">
   <w:abstractNum w:abstractNumId="0" w15:restartNumberingAfterBreak="0">
     <w:nsid w:val="0A922710"/>
     <w:multiLevelType w:val="singleLevel"/>
@@ -3871,7 +3847,7 @@
 </file>
 
 <file path=word/styles.xml><?xml version="1.0" encoding="utf-8"?>
-<w:styles xmlns:mc="http://schemas.openxmlformats.org/markup-compatibility/2006" xmlns:r="http://schemas.openxmlformats.org/officeDocument/2006/relationships" xmlns:w="http://schemas.openxmlformats.org/wordprocessingml/2006/main" xmlns:w14="http://schemas.microsoft.com/office/word/2010/wordml" xmlns:w15="http://schemas.microsoft.com/office/word/2012/wordml" mc:Ignorable="w14 w15">
+<w:styles xmlns:mc="http://schemas.openxmlformats.org/markup-compatibility/2006" xmlns:r="http://schemas.openxmlformats.org/officeDocument/2006/relationships" xmlns:w="http://schemas.openxmlformats.org/wordprocessingml/2006/main" xmlns:w14="http://schemas.microsoft.com/office/word/2010/wordml" xmlns:w15="http://schemas.microsoft.com/office/word/2012/wordml" xmlns:w16se="http://schemas.microsoft.com/office/word/2015/wordml/symex" mc:Ignorable="w14 w15 w16se">
   <w:docDefaults>
     <w:rPrDefault>
       <w:rPr>
@@ -3881,7 +3857,7 @@
     </w:rPrDefault>
     <w:pPrDefault/>
   </w:docDefaults>
-  <w:latentStyles w:defLockedState="0" w:defUIPriority="99" w:defSemiHidden="0" w:defUnhideWhenUsed="0" w:defQFormat="0" w:count="371">
+  <w:latentStyles w:defLockedState="0" w:defUIPriority="99" w:defSemiHidden="0" w:defUnhideWhenUsed="0" w:defQFormat="0" w:count="372">
     <w:lsdException w:name="Normal" w:uiPriority="0" w:qFormat="1"/>
     <w:lsdException w:name="heading 1" w:uiPriority="9" w:qFormat="1"/>
     <w:lsdException w:name="heading 2" w:semiHidden="1" w:uiPriority="9" w:unhideWhenUsed="1" w:qFormat="1"/>
@@ -3987,7 +3963,6 @@
     <w:lsdException w:name="HTML Sample" w:semiHidden="1" w:unhideWhenUsed="1"/>
     <w:lsdException w:name="HTML Typewriter" w:semiHidden="1" w:unhideWhenUsed="1"/>
     <w:lsdException w:name="HTML Variable" w:semiHidden="1" w:unhideWhenUsed="1"/>
-    <w:lsdException w:name="Normal Table" w:semiHidden="1" w:unhideWhenUsed="1"/>
     <w:lsdException w:name="annotation subject" w:semiHidden="1" w:unhideWhenUsed="1"/>
     <w:lsdException w:name="No List" w:semiHidden="1" w:unhideWhenUsed="1"/>
     <w:lsdException w:name="Outline List 1" w:semiHidden="1" w:unhideWhenUsed="1"/>
@@ -4034,10 +4009,8 @@
     <w:lsdException w:name="Table Subtle 2" w:semiHidden="1" w:unhideWhenUsed="1"/>
     <w:lsdException w:name="Table Web 1" w:semiHidden="1" w:unhideWhenUsed="1"/>
     <w:lsdException w:name="Table Web 2" w:semiHidden="1" w:unhideWhenUsed="1"/>
-    <w:lsdException w:name="Table Web 3" w:semiHidden="1" w:unhideWhenUsed="1"/>
     <w:lsdException w:name="Balloon Text" w:semiHidden="1" w:unhideWhenUsed="1"/>
     <w:lsdException w:name="Table Grid" w:uiPriority="39"/>
-    <w:lsdException w:name="Table Theme" w:semiHidden="1" w:unhideWhenUsed="1"/>
     <w:lsdException w:name="Placeholder Text" w:semiHidden="1"/>
     <w:lsdException w:name="No Spacing" w:uiPriority="1" w:qFormat="1"/>
     <w:lsdException w:name="Light Shading" w:uiPriority="60"/>
@@ -4253,6 +4226,7 @@
     <w:lsdException w:name="List Table 5 Dark Accent 6" w:uiPriority="50"/>
     <w:lsdException w:name="List Table 6 Colorful Accent 6" w:uiPriority="51"/>
     <w:lsdException w:name="List Table 7 Colorful Accent 6" w:uiPriority="52"/>
+    <w:lsdException w:name="Mention" w:semiHidden="1" w:unhideWhenUsed="1"/>
   </w:latentStyles>
   <w:style w:type="paragraph" w:default="1" w:styleId="Normal">
     <w:name w:val="Normal"/>

</xml_diff>

<commit_message>
finalize some data in qmp
</commit_message>
<xml_diff>
--- a/Documentation/MCSPROJ/Needed Documents/Quality Plan.docx
+++ b/Documentation/MCSPROJ/Needed Documents/Quality Plan.docx
@@ -231,7 +231,6 @@
                 <w:szCs w:val="24"/>
               </w:rPr>
             </w:pPr>
-            <w:bookmarkStart w:id="0" w:name="_GoBack"/>
             <w:r>
               <w:rPr>
                 <w:rFonts w:ascii="Arial" w:hAnsi="Arial" w:cs="Arial"/>
@@ -240,7 +239,6 @@
               </w:rPr>
               <w:t>Resort Reservation System</w:t>
             </w:r>
-            <w:bookmarkEnd w:id="0"/>
           </w:p>
         </w:tc>
       </w:tr>
@@ -959,12 +957,57 @@
           <w:szCs w:val="24"/>
         </w:rPr>
       </w:pPr>
-      <w:r>
-        <w:rPr>
-          <w:rFonts w:ascii="Arial" w:hAnsi="Arial" w:cs="Arial"/>
-          <w:sz w:val="24"/>
-          <w:szCs w:val="24"/>
-        </w:rPr>
+    </w:p>
+    <w:p>
+      <w:pPr>
+        <w:spacing w:after="120" w:line="360" w:lineRule="auto"/>
+        <w:jc w:val="both"/>
+        <w:rPr>
+          <w:rFonts w:ascii="Arial" w:hAnsi="Arial" w:cs="Arial"/>
+          <w:sz w:val="24"/>
+          <w:szCs w:val="24"/>
+        </w:rPr>
+      </w:pPr>
+    </w:p>
+    <w:p>
+      <w:pPr>
+        <w:spacing w:after="120" w:line="360" w:lineRule="auto"/>
+        <w:jc w:val="both"/>
+        <w:rPr>
+          <w:rFonts w:ascii="Arial" w:hAnsi="Arial" w:cs="Arial"/>
+          <w:sz w:val="24"/>
+          <w:szCs w:val="24"/>
+        </w:rPr>
+      </w:pPr>
+    </w:p>
+    <w:p>
+      <w:pPr>
+        <w:spacing w:after="120" w:line="360" w:lineRule="auto"/>
+        <w:jc w:val="both"/>
+        <w:rPr>
+          <w:rFonts w:ascii="Arial" w:hAnsi="Arial" w:cs="Arial"/>
+          <w:sz w:val="24"/>
+          <w:szCs w:val="24"/>
+        </w:rPr>
+      </w:pPr>
+    </w:p>
+    <w:p>
+      <w:pPr>
+        <w:spacing w:after="120" w:line="360" w:lineRule="auto"/>
+        <w:jc w:val="both"/>
+        <w:rPr>
+          <w:rFonts w:ascii="Arial" w:hAnsi="Arial" w:cs="Arial"/>
+          <w:sz w:val="24"/>
+          <w:szCs w:val="24"/>
+        </w:rPr>
+      </w:pPr>
+      <w:r>
+        <w:rPr>
+          <w:rFonts w:ascii="Arial" w:hAnsi="Arial" w:cs="Arial"/>
+          <w:sz w:val="24"/>
+          <w:szCs w:val="24"/>
+        </w:rPr>
+        <w:lastRenderedPageBreak/>
         <w:t>QA Requirement:</w:t>
       </w:r>
     </w:p>
@@ -1166,7 +1209,6 @@
             <w:r>
               <w:rPr>
                 <w:rFonts w:ascii="Arial" w:hAnsi="Arial" w:cs="Arial"/>
-                <w:i/>
                 <w:sz w:val="24"/>
                 <w:szCs w:val="24"/>
               </w:rPr>
@@ -1176,7 +1218,6 @@
             <w:r>
               <w:rPr>
                 <w:rFonts w:ascii="Arial" w:hAnsi="Arial" w:cs="Arial"/>
-                <w:i/>
                 <w:sz w:val="24"/>
                 <w:szCs w:val="24"/>
               </w:rPr>
@@ -1228,7 +1269,6 @@
             <w:r>
               <w:rPr>
                 <w:rFonts w:ascii="Arial" w:hAnsi="Arial" w:cs="Arial"/>
-                <w:i/>
                 <w:sz w:val="24"/>
                 <w:szCs w:val="24"/>
               </w:rPr>
@@ -1238,7 +1278,6 @@
             <w:r>
               <w:rPr>
                 <w:rFonts w:ascii="Arial" w:hAnsi="Arial" w:cs="Arial"/>
-                <w:i/>
                 <w:sz w:val="24"/>
                 <w:szCs w:val="24"/>
               </w:rPr>
@@ -1248,7 +1287,6 @@
             <w:r>
               <w:rPr>
                 <w:rFonts w:ascii="Arial" w:hAnsi="Arial" w:cs="Arial"/>
-                <w:i/>
                 <w:sz w:val="24"/>
                 <w:szCs w:val="24"/>
               </w:rPr>
@@ -1326,15 +1364,13 @@
               <w:jc w:val="both"/>
               <w:rPr>
                 <w:rFonts w:ascii="Arial" w:hAnsi="Arial" w:cs="Arial"/>
-                <w:i/>
-                <w:sz w:val="24"/>
-                <w:szCs w:val="24"/>
-              </w:rPr>
-            </w:pPr>
-            <w:r>
-              <w:rPr>
-                <w:rFonts w:ascii="Arial" w:hAnsi="Arial" w:cs="Arial"/>
-                <w:i/>
+                <w:sz w:val="24"/>
+                <w:szCs w:val="24"/>
+              </w:rPr>
+            </w:pPr>
+            <w:r>
+              <w:rPr>
+                <w:rFonts w:ascii="Arial" w:hAnsi="Arial" w:cs="Arial"/>
                 <w:sz w:val="24"/>
                 <w:szCs w:val="24"/>
               </w:rPr>
@@ -1344,7 +1380,6 @@
             <w:r>
               <w:rPr>
                 <w:rFonts w:ascii="Arial" w:hAnsi="Arial" w:cs="Arial"/>
-                <w:i/>
                 <w:sz w:val="24"/>
                 <w:szCs w:val="24"/>
               </w:rPr>
@@ -1354,7 +1389,6 @@
             <w:r>
               <w:rPr>
                 <w:rFonts w:ascii="Arial" w:hAnsi="Arial" w:cs="Arial"/>
-                <w:i/>
                 <w:sz w:val="24"/>
                 <w:szCs w:val="24"/>
               </w:rPr>
@@ -1375,7 +1409,6 @@
             <w:r>
               <w:rPr>
                 <w:rFonts w:ascii="Arial" w:hAnsi="Arial" w:cs="Arial"/>
-                <w:i/>
                 <w:sz w:val="24"/>
                 <w:szCs w:val="24"/>
               </w:rPr>
@@ -1385,7 +1418,6 @@
             <w:r>
               <w:rPr>
                 <w:rFonts w:ascii="Arial" w:hAnsi="Arial" w:cs="Arial"/>
-                <w:i/>
                 <w:sz w:val="24"/>
                 <w:szCs w:val="24"/>
               </w:rPr>
@@ -1395,7 +1427,6 @@
             <w:r>
               <w:rPr>
                 <w:rFonts w:ascii="Arial" w:hAnsi="Arial" w:cs="Arial"/>
-                <w:i/>
                 <w:sz w:val="24"/>
                 <w:szCs w:val="24"/>
               </w:rPr>
@@ -1447,11 +1478,18 @@
             <w:r>
               <w:rPr>
                 <w:rFonts w:ascii="Arial" w:hAnsi="Arial" w:cs="Arial"/>
-                <w:i/>
-                <w:sz w:val="24"/>
-                <w:szCs w:val="24"/>
-              </w:rPr>
-              <w:t>Vacationers, Adventurers</w:t>
+                <w:sz w:val="24"/>
+                <w:szCs w:val="24"/>
+              </w:rPr>
+              <w:t xml:space="preserve">Vacationers and </w:t>
+            </w:r>
+            <w:r>
+              <w:rPr>
+                <w:rFonts w:ascii="Arial" w:hAnsi="Arial" w:cs="Arial"/>
+                <w:sz w:val="24"/>
+                <w:szCs w:val="24"/>
+              </w:rPr>
+              <w:t>Adventurers</w:t>
             </w:r>
           </w:p>
         </w:tc>
@@ -1491,15 +1529,13 @@
               <w:jc w:val="both"/>
               <w:rPr>
                 <w:rFonts w:ascii="Arial" w:hAnsi="Arial" w:cs="Arial"/>
-                <w:i/>
-                <w:sz w:val="24"/>
-                <w:szCs w:val="24"/>
-              </w:rPr>
-            </w:pPr>
-            <w:r>
-              <w:rPr>
-                <w:rFonts w:ascii="Arial" w:hAnsi="Arial" w:cs="Arial"/>
-                <w:i/>
+                <w:sz w:val="24"/>
+                <w:szCs w:val="24"/>
+              </w:rPr>
+            </w:pPr>
+            <w:r>
+              <w:rPr>
+                <w:rFonts w:ascii="Arial" w:hAnsi="Arial" w:cs="Arial"/>
                 <w:sz w:val="24"/>
                 <w:szCs w:val="24"/>
               </w:rPr>
@@ -1509,7 +1545,6 @@
             <w:r>
               <w:rPr>
                 <w:rFonts w:ascii="Arial" w:hAnsi="Arial" w:cs="Arial"/>
-                <w:i/>
                 <w:sz w:val="24"/>
                 <w:szCs w:val="24"/>
               </w:rPr>
@@ -1519,7 +1554,6 @@
             <w:r>
               <w:rPr>
                 <w:rFonts w:ascii="Arial" w:hAnsi="Arial" w:cs="Arial"/>
-                <w:i/>
                 <w:sz w:val="24"/>
                 <w:szCs w:val="24"/>
               </w:rPr>
@@ -1539,7 +1573,6 @@
             <w:r>
               <w:rPr>
                 <w:rFonts w:ascii="Arial" w:hAnsi="Arial" w:cs="Arial"/>
-                <w:i/>
                 <w:sz w:val="24"/>
                 <w:szCs w:val="24"/>
               </w:rPr>
@@ -1549,7 +1582,6 @@
             <w:r>
               <w:rPr>
                 <w:rFonts w:ascii="Arial" w:hAnsi="Arial" w:cs="Arial"/>
-                <w:i/>
                 <w:sz w:val="24"/>
                 <w:szCs w:val="24"/>
               </w:rPr>
@@ -1559,7 +1591,6 @@
             <w:r>
               <w:rPr>
                 <w:rFonts w:ascii="Arial" w:hAnsi="Arial" w:cs="Arial"/>
-                <w:i/>
                 <w:sz w:val="24"/>
                 <w:szCs w:val="24"/>
               </w:rPr>
@@ -2137,6 +2168,7 @@
     <w:p>
       <w:pPr>
         <w:spacing w:after="120" w:line="360" w:lineRule="auto"/>
+        <w:ind w:firstLine="720"/>
         <w:jc w:val="both"/>
         <w:rPr>
           <w:rFonts w:ascii="Arial" w:hAnsi="Arial" w:cs="Arial"/>
@@ -2210,6 +2242,28 @@
     </w:p>
     <w:p>
       <w:pPr>
+        <w:spacing w:line="360" w:lineRule="auto"/>
+        <w:jc w:val="both"/>
+        <w:rPr>
+          <w:rFonts w:ascii="Arial" w:hAnsi="Arial" w:cs="Arial"/>
+          <w:sz w:val="24"/>
+          <w:szCs w:val="24"/>
+        </w:rPr>
+      </w:pPr>
+    </w:p>
+    <w:p>
+      <w:pPr>
+        <w:spacing w:line="360" w:lineRule="auto"/>
+        <w:jc w:val="both"/>
+        <w:rPr>
+          <w:rFonts w:ascii="Arial" w:hAnsi="Arial" w:cs="Arial"/>
+          <w:sz w:val="24"/>
+          <w:szCs w:val="24"/>
+        </w:rPr>
+      </w:pPr>
+    </w:p>
+    <w:p>
+      <w:pPr>
         <w:spacing w:after="120" w:line="360" w:lineRule="auto"/>
         <w:jc w:val="both"/>
         <w:rPr>
@@ -2226,6 +2280,7 @@
           <w:sz w:val="24"/>
           <w:szCs w:val="24"/>
         </w:rPr>
+        <w:lastRenderedPageBreak/>
         <w:t>8.</w:t>
       </w:r>
       <w:r>
@@ -2242,6 +2297,7 @@
     <w:p>
       <w:pPr>
         <w:spacing w:after="120" w:line="360" w:lineRule="auto"/>
+        <w:ind w:firstLine="720"/>
         <w:jc w:val="both"/>
         <w:rPr>
           <w:rFonts w:ascii="Arial" w:hAnsi="Arial" w:cs="Arial"/>
@@ -2256,7 +2312,6 @@
           <w:sz w:val="24"/>
           <w:szCs w:val="24"/>
         </w:rPr>
-        <w:lastRenderedPageBreak/>
         <w:t>Project documents produced, records, and information will be stored in GitHub (</w:t>
       </w:r>
       <w:hyperlink r:id="rId7" w:history="1">
@@ -2331,6 +2386,7 @@
     <w:p>
       <w:pPr>
         <w:spacing w:after="120" w:line="360" w:lineRule="auto"/>
+        <w:ind w:firstLine="720"/>
         <w:jc w:val="both"/>
         <w:rPr>
           <w:rFonts w:ascii="Arial" w:hAnsi="Arial" w:cs="Arial"/>
@@ -2360,13 +2416,25 @@
           <w:szCs w:val="24"/>
         </w:rPr>
       </w:pPr>
-      <w:r>
+    </w:p>
+    <w:p>
+      <w:pPr>
+        <w:spacing w:after="120" w:line="360" w:lineRule="auto"/>
+        <w:jc w:val="both"/>
         <w:rPr>
           <w:rFonts w:ascii="Arial" w:hAnsi="Arial" w:cs="Arial"/>
           <w:color w:val="000000" w:themeColor="text1"/>
           <w:sz w:val="24"/>
           <w:szCs w:val="24"/>
         </w:rPr>
+      </w:pPr>
+      <w:r>
+        <w:rPr>
+          <w:rFonts w:ascii="Arial" w:hAnsi="Arial" w:cs="Arial"/>
+          <w:color w:val="000000" w:themeColor="text1"/>
+          <w:sz w:val="24"/>
+          <w:szCs w:val="24"/>
+        </w:rPr>
         <w:t>Project Progress Reports will be issued to the following:</w:t>
       </w:r>
     </w:p>
@@ -2388,7 +2456,27 @@
           <w:sz w:val="24"/>
           <w:szCs w:val="24"/>
         </w:rPr>
-        <w:t>Mr. Manuel Sebastian Sanchez (Subject Professor)</w:t>
+        <w:t>Mr. Manuel Sebastian Sanchez (</w:t>
+      </w:r>
+      <w:r>
+        <w:rPr>
+          <w:rFonts w:ascii="Arial" w:hAnsi="Arial" w:cs="Arial"/>
+          <w:color w:val="000000" w:themeColor="text1"/>
+          <w:sz w:val="24"/>
+          <w:szCs w:val="24"/>
+        </w:rPr>
+        <w:t>Project</w:t>
+      </w:r>
+      <w:bookmarkStart w:id="0" w:name="_GoBack"/>
+      <w:bookmarkEnd w:id="0"/>
+      <w:r>
+        <w:rPr>
+          <w:rFonts w:ascii="Arial" w:hAnsi="Arial" w:cs="Arial"/>
+          <w:color w:val="000000" w:themeColor="text1"/>
+          <w:sz w:val="24"/>
+          <w:szCs w:val="24"/>
+        </w:rPr>
+        <w:t xml:space="preserve"> Professor)</w:t>
       </w:r>
     </w:p>
     <w:p>
@@ -2479,161 +2567,22 @@
         <w:jc w:val="both"/>
         <w:rPr>
           <w:rFonts w:ascii="Arial" w:hAnsi="Arial" w:cs="Arial"/>
+          <w:sz w:val="24"/>
+          <w:szCs w:val="24"/>
+        </w:rPr>
+      </w:pPr>
+    </w:p>
+    <w:p>
+      <w:pPr>
+        <w:spacing w:after="120" w:line="360" w:lineRule="auto"/>
+        <w:jc w:val="both"/>
+        <w:rPr>
+          <w:rFonts w:ascii="Arial" w:hAnsi="Arial" w:cs="Arial"/>
           <w:i/>
           <w:sz w:val="24"/>
           <w:szCs w:val="24"/>
         </w:rPr>
       </w:pPr>
-    </w:p>
-    <w:p>
-      <w:pPr>
-        <w:spacing w:after="120" w:line="360" w:lineRule="auto"/>
-        <w:jc w:val="both"/>
-        <w:rPr>
-          <w:rFonts w:ascii="Arial" w:hAnsi="Arial" w:cs="Arial"/>
-          <w:i/>
-          <w:sz w:val="24"/>
-          <w:szCs w:val="24"/>
-        </w:rPr>
-      </w:pPr>
-      <w:r>
-        <w:rPr>
-          <w:rFonts w:ascii="Arial" w:hAnsi="Arial" w:cs="Arial"/>
-          <w:i/>
-          <w:sz w:val="24"/>
-          <w:szCs w:val="24"/>
-        </w:rPr>
-        <w:t xml:space="preserve">For example: Project documents, records and data will be controlled and stored the School of Earth Sciences University of the North of England, by Joe </w:t>
-      </w:r>
-      <w:proofErr w:type="spellStart"/>
-      <w:r>
-        <w:rPr>
-          <w:rFonts w:ascii="Arial" w:hAnsi="Arial" w:cs="Arial"/>
-          <w:i/>
-          <w:sz w:val="24"/>
-          <w:szCs w:val="24"/>
-        </w:rPr>
-        <w:t>Bloggs</w:t>
-      </w:r>
-      <w:proofErr w:type="spellEnd"/>
-      <w:r>
-        <w:rPr>
-          <w:rFonts w:ascii="Arial" w:hAnsi="Arial" w:cs="Arial"/>
-          <w:i/>
-          <w:sz w:val="24"/>
-          <w:szCs w:val="24"/>
-        </w:rPr>
-        <w:t>. Field notebooks will be clearly labelled and made available for consultation by all members of the project team. All documents relating to the project will be stored in a filing cabinet and with clear and informative labels. Any additional folders will be shelved and labelled on their outer edge. All digital files will be stored on the computing network and frequently backed up, either centrally or by the individual member of staff.</w:t>
-      </w:r>
-    </w:p>
-    <w:p>
-      <w:pPr>
-        <w:spacing w:after="120" w:line="360" w:lineRule="auto"/>
-        <w:jc w:val="both"/>
-        <w:rPr>
-          <w:rFonts w:ascii="Arial" w:hAnsi="Arial" w:cs="Arial"/>
-          <w:i/>
-          <w:sz w:val="24"/>
-          <w:szCs w:val="24"/>
-        </w:rPr>
-      </w:pPr>
-    </w:p>
-    <w:p>
-      <w:pPr>
-        <w:spacing w:after="120" w:line="360" w:lineRule="auto"/>
-        <w:jc w:val="both"/>
-        <w:rPr>
-          <w:rFonts w:ascii="Arial" w:hAnsi="Arial" w:cs="Arial"/>
-          <w:i/>
-          <w:sz w:val="24"/>
-          <w:szCs w:val="24"/>
-        </w:rPr>
-      </w:pPr>
-      <w:r>
-        <w:rPr>
-          <w:rFonts w:ascii="Arial" w:hAnsi="Arial" w:cs="Arial"/>
-          <w:i/>
-          <w:sz w:val="24"/>
-          <w:szCs w:val="24"/>
-        </w:rPr>
-        <w:t>The Quality Plan and Data Management Plan will be issued to all members of the consortium.</w:t>
-      </w:r>
-    </w:p>
-    <w:p>
-      <w:pPr>
-        <w:spacing w:after="120" w:line="360" w:lineRule="auto"/>
-        <w:jc w:val="both"/>
-        <w:rPr>
-          <w:rFonts w:ascii="Arial" w:hAnsi="Arial" w:cs="Arial"/>
-          <w:i/>
-          <w:sz w:val="24"/>
-          <w:szCs w:val="24"/>
-        </w:rPr>
-      </w:pPr>
-      <w:r>
-        <w:rPr>
-          <w:rFonts w:ascii="Arial" w:hAnsi="Arial" w:cs="Arial"/>
-          <w:i/>
-          <w:sz w:val="24"/>
-          <w:szCs w:val="24"/>
-        </w:rPr>
-        <w:t>Project Progress Reports will be issued to the following:</w:t>
-      </w:r>
-    </w:p>
-    <w:p>
-      <w:pPr>
-        <w:spacing w:after="120" w:line="360" w:lineRule="auto"/>
-        <w:jc w:val="both"/>
-        <w:rPr>
-          <w:rFonts w:ascii="Arial" w:hAnsi="Arial" w:cs="Arial"/>
-          <w:i/>
-          <w:sz w:val="24"/>
-          <w:szCs w:val="24"/>
-        </w:rPr>
-      </w:pPr>
-      <w:r>
-        <w:rPr>
-          <w:rFonts w:ascii="Arial" w:hAnsi="Arial" w:cs="Arial"/>
-          <w:i/>
-          <w:sz w:val="24"/>
-          <w:szCs w:val="24"/>
-        </w:rPr>
-        <w:t>List of names.</w:t>
-      </w:r>
-    </w:p>
-    <w:p>
-      <w:pPr>
-        <w:spacing w:after="120" w:line="360" w:lineRule="auto"/>
-        <w:jc w:val="both"/>
-        <w:rPr>
-          <w:rFonts w:ascii="Arial" w:hAnsi="Arial" w:cs="Arial"/>
-          <w:sz w:val="24"/>
-          <w:szCs w:val="24"/>
-        </w:rPr>
-      </w:pPr>
-    </w:p>
-    <w:p>
-      <w:pPr>
-        <w:spacing w:after="120" w:line="360" w:lineRule="auto"/>
-        <w:jc w:val="both"/>
-        <w:rPr>
-          <w:rFonts w:ascii="Arial" w:hAnsi="Arial" w:cs="Arial"/>
-          <w:sz w:val="24"/>
-          <w:szCs w:val="24"/>
-        </w:rPr>
-      </w:pPr>
-    </w:p>
-    <w:p>
-      <w:pPr>
-        <w:spacing w:after="120" w:line="360" w:lineRule="auto"/>
-        <w:jc w:val="both"/>
-        <w:rPr>
-          <w:rFonts w:ascii="Arial" w:hAnsi="Arial" w:cs="Arial"/>
-          <w:i/>
-          <w:sz w:val="24"/>
-          <w:szCs w:val="24"/>
-        </w:rPr>
-      </w:pPr>
       <w:r>
         <w:rPr>
           <w:rFonts w:ascii="Arial" w:hAnsi="Arial" w:cs="Arial"/>
@@ -2641,7 +2590,6 @@
           <w:sz w:val="24"/>
           <w:szCs w:val="24"/>
         </w:rPr>
-        <w:lastRenderedPageBreak/>
         <w:t>9.</w:t>
       </w:r>
       <w:r>
@@ -2689,291 +2637,87 @@
     </w:p>
     <w:p>
       <w:pPr>
-        <w:spacing w:after="120" w:line="360" w:lineRule="auto"/>
-        <w:jc w:val="both"/>
-        <w:rPr>
-          <w:rFonts w:ascii="Arial" w:hAnsi="Arial" w:cs="Arial"/>
-          <w:sz w:val="24"/>
-          <w:szCs w:val="24"/>
-        </w:rPr>
-      </w:pPr>
-    </w:p>
-    <w:p>
-      <w:pPr>
-        <w:spacing w:after="120" w:line="360" w:lineRule="auto"/>
-        <w:jc w:val="both"/>
-        <w:rPr>
-          <w:rFonts w:ascii="Arial" w:hAnsi="Arial" w:cs="Arial"/>
-          <w:i/>
-          <w:sz w:val="24"/>
-          <w:szCs w:val="24"/>
-        </w:rPr>
-      </w:pPr>
-      <w:r>
+        <w:spacing w:line="360" w:lineRule="auto"/>
+        <w:jc w:val="both"/>
         <w:rPr>
           <w:rFonts w:ascii="Arial" w:hAnsi="Arial" w:cs="Arial"/>
           <w:b/>
           <w:sz w:val="24"/>
           <w:szCs w:val="24"/>
         </w:rPr>
-        <w:t>10.</w:t>
-      </w:r>
-      <w:r>
+      </w:pPr>
+    </w:p>
+    <w:p>
+      <w:pPr>
+        <w:spacing w:line="360" w:lineRule="auto"/>
+        <w:jc w:val="both"/>
         <w:rPr>
           <w:rFonts w:ascii="Arial" w:hAnsi="Arial" w:cs="Arial"/>
           <w:b/>
           <w:sz w:val="24"/>
           <w:szCs w:val="24"/>
         </w:rPr>
-        <w:tab/>
-        <w:t>Additional Information</w:t>
-      </w:r>
-    </w:p>
-    <w:p>
-      <w:pPr>
-        <w:spacing w:after="120" w:line="360" w:lineRule="auto"/>
-        <w:jc w:val="both"/>
-        <w:rPr>
-          <w:rFonts w:ascii="Arial" w:hAnsi="Arial" w:cs="Arial"/>
-          <w:i/>
-          <w:sz w:val="24"/>
-          <w:szCs w:val="24"/>
-        </w:rPr>
-      </w:pPr>
-      <w:r>
-        <w:rPr>
-          <w:rFonts w:ascii="Arial" w:hAnsi="Arial" w:cs="Arial"/>
-          <w:i/>
-          <w:sz w:val="24"/>
-          <w:szCs w:val="24"/>
-        </w:rPr>
-        <w:t>Unless included in associated technical procedures, any other information that has direct relevance to the quality of the product or service being provided should be included in the Quality Plan.  This could include [add or delete as necessary]:</w:t>
-      </w:r>
-    </w:p>
-    <w:p>
-      <w:pPr>
-        <w:numPr>
-          <w:ilvl w:val="0"/>
-          <w:numId w:val="2"/>
-        </w:numPr>
-        <w:spacing w:after="120" w:line="360" w:lineRule="auto"/>
-        <w:jc w:val="both"/>
-        <w:rPr>
-          <w:rFonts w:ascii="Arial" w:hAnsi="Arial" w:cs="Arial"/>
-          <w:i/>
-          <w:sz w:val="24"/>
-          <w:szCs w:val="24"/>
-        </w:rPr>
-      </w:pPr>
-      <w:r>
-        <w:rPr>
-          <w:rFonts w:ascii="Arial" w:hAnsi="Arial" w:cs="Arial"/>
-          <w:i/>
-          <w:sz w:val="24"/>
-          <w:szCs w:val="24"/>
-        </w:rPr>
-        <w:t>special requirements for the procurement of services or goods, including subcontractors;</w:t>
-      </w:r>
-    </w:p>
-    <w:p>
-      <w:pPr>
-        <w:numPr>
-          <w:ilvl w:val="0"/>
-          <w:numId w:val="2"/>
-        </w:numPr>
-        <w:spacing w:after="120" w:line="360" w:lineRule="auto"/>
-        <w:jc w:val="both"/>
-        <w:rPr>
-          <w:rFonts w:ascii="Arial" w:hAnsi="Arial" w:cs="Arial"/>
-          <w:i/>
-          <w:sz w:val="24"/>
-          <w:szCs w:val="24"/>
-        </w:rPr>
-      </w:pPr>
-      <w:r>
-        <w:rPr>
-          <w:rFonts w:ascii="Arial" w:hAnsi="Arial" w:cs="Arial"/>
-          <w:i/>
-          <w:sz w:val="24"/>
-          <w:szCs w:val="24"/>
-        </w:rPr>
-        <w:t>additional procedures and controls for the review and verification of deliverables or other documents;</w:t>
-      </w:r>
-    </w:p>
-    <w:p>
-      <w:pPr>
-        <w:numPr>
-          <w:ilvl w:val="0"/>
-          <w:numId w:val="2"/>
-        </w:numPr>
-        <w:spacing w:after="120" w:line="360" w:lineRule="auto"/>
-        <w:jc w:val="both"/>
-        <w:rPr>
-          <w:rFonts w:ascii="Arial" w:hAnsi="Arial" w:cs="Arial"/>
-          <w:i/>
-          <w:sz w:val="24"/>
-          <w:szCs w:val="24"/>
-        </w:rPr>
-      </w:pPr>
-      <w:r>
-        <w:rPr>
-          <w:rFonts w:ascii="Arial" w:hAnsi="Arial" w:cs="Arial"/>
-          <w:i/>
-          <w:sz w:val="24"/>
-          <w:szCs w:val="24"/>
-        </w:rPr>
-        <w:t>special requirements for the identification and traceability of products, including, where applicable, the traceability of staff performing specific duties;</w:t>
-      </w:r>
-    </w:p>
-    <w:p>
-      <w:pPr>
-        <w:numPr>
-          <w:ilvl w:val="0"/>
-          <w:numId w:val="2"/>
-        </w:numPr>
-        <w:spacing w:after="120" w:line="360" w:lineRule="auto"/>
-        <w:jc w:val="both"/>
-        <w:rPr>
-          <w:rFonts w:ascii="Arial" w:hAnsi="Arial" w:cs="Arial"/>
-          <w:i/>
-          <w:sz w:val="24"/>
-          <w:szCs w:val="24"/>
-        </w:rPr>
-      </w:pPr>
-      <w:r>
-        <w:rPr>
-          <w:rFonts w:ascii="Arial" w:hAnsi="Arial" w:cs="Arial"/>
-          <w:i/>
-          <w:sz w:val="24"/>
-          <w:szCs w:val="24"/>
-        </w:rPr>
-        <w:t>special criteria for identifying the status of inspection and test products;</w:t>
-      </w:r>
-    </w:p>
-    <w:p>
-      <w:pPr>
-        <w:numPr>
-          <w:ilvl w:val="0"/>
-          <w:numId w:val="2"/>
-        </w:numPr>
-        <w:spacing w:after="120" w:line="360" w:lineRule="auto"/>
-        <w:jc w:val="both"/>
-        <w:rPr>
-          <w:rFonts w:ascii="Arial" w:hAnsi="Arial" w:cs="Arial"/>
-          <w:i/>
-          <w:sz w:val="24"/>
-          <w:szCs w:val="24"/>
-        </w:rPr>
-      </w:pPr>
-      <w:r>
-        <w:rPr>
-          <w:rFonts w:ascii="Arial" w:hAnsi="Arial" w:cs="Arial"/>
-          <w:i/>
-          <w:sz w:val="24"/>
-          <w:szCs w:val="24"/>
-        </w:rPr>
-        <w:t>minimum qualifications, training or experience required of staff to undertake certain activities, or any specialist staff training;</w:t>
-      </w:r>
-    </w:p>
-    <w:p>
-      <w:pPr>
-        <w:numPr>
-          <w:ilvl w:val="0"/>
-          <w:numId w:val="2"/>
-        </w:numPr>
-        <w:spacing w:after="120" w:line="360" w:lineRule="auto"/>
-        <w:jc w:val="both"/>
-        <w:rPr>
-          <w:rFonts w:ascii="Arial" w:hAnsi="Arial" w:cs="Arial"/>
-          <w:i/>
-          <w:sz w:val="24"/>
-          <w:szCs w:val="24"/>
-        </w:rPr>
-      </w:pPr>
-      <w:r>
-        <w:rPr>
-          <w:rFonts w:ascii="Arial" w:hAnsi="Arial" w:cs="Arial"/>
-          <w:i/>
-          <w:sz w:val="24"/>
-          <w:szCs w:val="24"/>
-        </w:rPr>
-        <w:t>process control requirements, including monitoring of activities;</w:t>
-      </w:r>
-    </w:p>
-    <w:p>
-      <w:pPr>
-        <w:numPr>
-          <w:ilvl w:val="0"/>
-          <w:numId w:val="2"/>
-        </w:numPr>
-        <w:spacing w:after="120" w:line="360" w:lineRule="auto"/>
-        <w:jc w:val="both"/>
-        <w:rPr>
-          <w:rFonts w:ascii="Arial" w:hAnsi="Arial" w:cs="Arial"/>
-          <w:i/>
-          <w:sz w:val="24"/>
-          <w:szCs w:val="24"/>
-        </w:rPr>
-      </w:pPr>
-      <w:r>
-        <w:rPr>
-          <w:rFonts w:ascii="Arial" w:hAnsi="Arial" w:cs="Arial"/>
-          <w:i/>
-          <w:sz w:val="24"/>
-          <w:szCs w:val="24"/>
-        </w:rPr>
-        <w:t>special procedures for the handling, storage, packaging, preservation and delivery of product;</w:t>
-      </w:r>
-    </w:p>
-    <w:p>
-      <w:pPr>
-        <w:numPr>
-          <w:ilvl w:val="0"/>
-          <w:numId w:val="2"/>
-        </w:numPr>
-        <w:spacing w:after="120" w:line="360" w:lineRule="auto"/>
-        <w:jc w:val="both"/>
-        <w:rPr>
-          <w:rFonts w:ascii="Arial" w:hAnsi="Arial" w:cs="Arial"/>
-          <w:i/>
-          <w:sz w:val="24"/>
-          <w:szCs w:val="24"/>
-        </w:rPr>
-      </w:pPr>
-      <w:r>
-        <w:rPr>
-          <w:rFonts w:ascii="Arial" w:hAnsi="Arial" w:cs="Arial"/>
-          <w:i/>
-          <w:sz w:val="24"/>
-          <w:szCs w:val="24"/>
-        </w:rPr>
-        <w:t>requirement for servicing of a product for which ongoing maintenance is required;</w:t>
-      </w:r>
-    </w:p>
-    <w:p>
-      <w:pPr>
-        <w:numPr>
-          <w:ilvl w:val="0"/>
-          <w:numId w:val="2"/>
-        </w:numPr>
-        <w:spacing w:after="120" w:line="360" w:lineRule="auto"/>
-        <w:jc w:val="both"/>
-        <w:rPr>
-          <w:rFonts w:ascii="Arial" w:hAnsi="Arial" w:cs="Arial"/>
-          <w:i/>
-          <w:sz w:val="24"/>
-          <w:szCs w:val="24"/>
-        </w:rPr>
-      </w:pPr>
-      <w:r>
-        <w:rPr>
-          <w:rFonts w:ascii="Arial" w:hAnsi="Arial" w:cs="Arial"/>
-          <w:i/>
-          <w:sz w:val="24"/>
-          <w:szCs w:val="24"/>
-        </w:rPr>
-        <w:t>specialist statistical techniques required.</w:t>
-      </w:r>
+      </w:pPr>
+    </w:p>
+    <w:p>
+      <w:pPr>
+        <w:spacing w:line="360" w:lineRule="auto"/>
+        <w:jc w:val="both"/>
+        <w:rPr>
+          <w:rFonts w:ascii="Arial" w:hAnsi="Arial" w:cs="Arial"/>
+          <w:b/>
+          <w:sz w:val="24"/>
+          <w:szCs w:val="24"/>
+        </w:rPr>
+      </w:pPr>
+    </w:p>
+    <w:p>
+      <w:pPr>
+        <w:spacing w:line="360" w:lineRule="auto"/>
+        <w:jc w:val="both"/>
+        <w:rPr>
+          <w:rFonts w:ascii="Arial" w:hAnsi="Arial" w:cs="Arial"/>
+          <w:b/>
+          <w:sz w:val="24"/>
+          <w:szCs w:val="24"/>
+        </w:rPr>
+      </w:pPr>
+    </w:p>
+    <w:p>
+      <w:pPr>
+        <w:spacing w:line="360" w:lineRule="auto"/>
+        <w:jc w:val="both"/>
+        <w:rPr>
+          <w:rFonts w:ascii="Arial" w:hAnsi="Arial" w:cs="Arial"/>
+          <w:b/>
+          <w:sz w:val="24"/>
+          <w:szCs w:val="24"/>
+        </w:rPr>
+      </w:pPr>
+    </w:p>
+    <w:p>
+      <w:pPr>
+        <w:spacing w:line="360" w:lineRule="auto"/>
+        <w:jc w:val="both"/>
+        <w:rPr>
+          <w:rFonts w:ascii="Arial" w:hAnsi="Arial" w:cs="Arial"/>
+          <w:b/>
+          <w:sz w:val="24"/>
+          <w:szCs w:val="24"/>
+        </w:rPr>
+      </w:pPr>
+    </w:p>
+    <w:p>
+      <w:pPr>
+        <w:spacing w:line="360" w:lineRule="auto"/>
+        <w:jc w:val="both"/>
+        <w:rPr>
+          <w:rFonts w:ascii="Arial" w:hAnsi="Arial" w:cs="Arial"/>
+          <w:b/>
+          <w:sz w:val="24"/>
+          <w:szCs w:val="24"/>
+        </w:rPr>
+      </w:pPr>
     </w:p>
     <w:p>
       <w:pPr>
@@ -3030,7 +2774,15 @@
           <w:sz w:val="24"/>
           <w:szCs w:val="24"/>
         </w:rPr>
-        <w:t xml:space="preserve"> 11/25/16</w:t>
+        <w:t xml:space="preserve"> </w:t>
+      </w:r>
+      <w:r>
+        <w:rPr>
+          <w:rFonts w:ascii="Arial" w:hAnsi="Arial" w:cs="Arial"/>
+          <w:sz w:val="24"/>
+          <w:szCs w:val="24"/>
+        </w:rPr>
+        <w:t>November 25, 2016</w:t>
       </w:r>
     </w:p>
     <w:p>
@@ -3052,7 +2804,6 @@
           <w:sz w:val="24"/>
           <w:szCs w:val="24"/>
         </w:rPr>
-        <w:lastRenderedPageBreak/>
         <w:t>Hannah Mae E. Reyes</w:t>
       </w:r>
     </w:p>
@@ -3120,7 +2871,15 @@
           <w:sz w:val="24"/>
           <w:szCs w:val="24"/>
         </w:rPr>
-        <w:t xml:space="preserve"> 11/25/16</w:t>
+        <w:t xml:space="preserve"> </w:t>
+      </w:r>
+      <w:r>
+        <w:rPr>
+          <w:rFonts w:ascii="Arial" w:hAnsi="Arial" w:cs="Arial"/>
+          <w:sz w:val="24"/>
+          <w:szCs w:val="24"/>
+        </w:rPr>
+        <w:t>November 25, 2016</w:t>
       </w:r>
     </w:p>
     <w:p>
@@ -3160,6 +2919,14 @@
           <w:sz w:val="24"/>
           <w:szCs w:val="24"/>
         </w:rPr>
+        <w:t xml:space="preserve"> F.</w:t>
+      </w:r>
+      <w:r>
+        <w:rPr>
+          <w:rFonts w:ascii="Arial" w:hAnsi="Arial" w:cs="Arial"/>
+          <w:sz w:val="24"/>
+          <w:szCs w:val="24"/>
+        </w:rPr>
         <w:t xml:space="preserve"> Castillo</w:t>
       </w:r>
     </w:p>
@@ -3227,7 +2994,15 @@
           <w:sz w:val="24"/>
           <w:szCs w:val="24"/>
         </w:rPr>
-        <w:t xml:space="preserve"> 11/25/16</w:t>
+        <w:t xml:space="preserve"> </w:t>
+      </w:r>
+      <w:r>
+        <w:rPr>
+          <w:rFonts w:ascii="Arial" w:hAnsi="Arial" w:cs="Arial"/>
+          <w:sz w:val="24"/>
+          <w:szCs w:val="24"/>
+        </w:rPr>
+        <w:t>November 25, 2016</w:t>
       </w:r>
     </w:p>
     <w:p>
@@ -3434,7 +3209,7 @@
               <w:rStyle w:val="PageNumber"/>
               <w:noProof/>
             </w:rPr>
-            <w:t>7</w:t>
+            <w:t>5</w:t>
           </w:r>
           <w:r>
             <w:rPr>

</xml_diff>